<commit_message>
Alteração da documentação do Sam (Ruas) Alteração dos programas,  inclusão de um novo campo do tipo Hidden para colocar no código do campo quando a mensagem de código inválido / cadastrado aparecer;
</commit_message>
<xml_diff>
--- a/documentos/Manual_acesso_sam.docx
+++ b/documentos/Manual_acesso_sam.docx
@@ -5,127 +5,114 @@
     <w:p>
       <w:pPr>
         <w:spacing w:after="0"/>
-        <w:jc w:val="center"/>
-        <w:rPr>
-          <w:rFonts w:ascii="Arial" w:hAnsi="Arial" w:cs="Arial"/>
-          <w:b/>
-        </w:rPr>
-      </w:pPr>
-    </w:p>
-    <w:p>
-      <w:pPr>
-        <w:spacing w:after="0"/>
-        <w:jc w:val="center"/>
-        <w:rPr>
-          <w:rFonts w:ascii="Arial" w:hAnsi="Arial" w:cs="Arial"/>
-          <w:b/>
-        </w:rPr>
-      </w:pPr>
-    </w:p>
-    <w:p>
-      <w:pPr>
-        <w:spacing w:after="0"/>
-        <w:jc w:val="center"/>
-        <w:rPr>
-          <w:rFonts w:ascii="Arial" w:hAnsi="Arial" w:cs="Arial"/>
-          <w:b/>
-        </w:rPr>
-      </w:pPr>
-    </w:p>
-    <w:p>
-      <w:pPr>
-        <w:spacing w:after="0"/>
-        <w:jc w:val="center"/>
-        <w:rPr>
-          <w:rFonts w:ascii="Arial" w:hAnsi="Arial" w:cs="Arial"/>
-          <w:b/>
-        </w:rPr>
-      </w:pPr>
-    </w:p>
-    <w:p>
-      <w:pPr>
-        <w:spacing w:after="0"/>
-        <w:jc w:val="center"/>
-        <w:rPr>
-          <w:rFonts w:ascii="Arial" w:hAnsi="Arial" w:cs="Arial"/>
-          <w:b/>
-        </w:rPr>
-      </w:pPr>
-    </w:p>
-    <w:p>
-      <w:pPr>
-        <w:spacing w:after="0"/>
-        <w:jc w:val="center"/>
-        <w:rPr>
-          <w:rFonts w:ascii="Arial" w:hAnsi="Arial" w:cs="Arial"/>
-          <w:b/>
-        </w:rPr>
-      </w:pPr>
-    </w:p>
-    <w:p>
-      <w:pPr>
-        <w:spacing w:after="0"/>
-        <w:jc w:val="center"/>
-        <w:rPr>
-          <w:rFonts w:ascii="Arial" w:hAnsi="Arial" w:cs="Arial"/>
-          <w:b/>
-        </w:rPr>
-      </w:pPr>
-    </w:p>
-    <w:p>
-      <w:pPr>
-        <w:spacing w:after="0"/>
-        <w:jc w:val="center"/>
-        <w:rPr>
-          <w:rFonts w:ascii="Arial" w:hAnsi="Arial" w:cs="Arial"/>
-          <w:b/>
-        </w:rPr>
-      </w:pPr>
-    </w:p>
-    <w:p>
-      <w:pPr>
-        <w:spacing w:after="0"/>
-        <w:jc w:val="center"/>
-        <w:rPr>
-          <w:rFonts w:ascii="Arial" w:hAnsi="Arial" w:cs="Arial"/>
-          <w:b/>
-        </w:rPr>
-      </w:pPr>
-    </w:p>
-    <w:p>
-      <w:pPr>
-        <w:spacing w:after="0"/>
-        <w:jc w:val="center"/>
-        <w:rPr>
-          <w:rFonts w:ascii="Arial" w:hAnsi="Arial" w:cs="Arial"/>
-          <w:b/>
-        </w:rPr>
-      </w:pPr>
-    </w:p>
-    <w:p>
-      <w:pPr>
-        <w:spacing w:after="0"/>
-        <w:jc w:val="center"/>
-        <w:rPr>
-          <w:rFonts w:ascii="Arial" w:hAnsi="Arial" w:cs="Arial"/>
-          <w:b/>
-        </w:rPr>
-      </w:pPr>
-    </w:p>
-    <w:p>
-      <w:pPr>
-        <w:spacing w:after="0"/>
-        <w:jc w:val="center"/>
-        <w:rPr>
-          <w:rFonts w:ascii="Arial" w:hAnsi="Arial" w:cs="Arial"/>
-          <w:b/>
-        </w:rPr>
-      </w:pPr>
-    </w:p>
-    <w:p>
-      <w:pPr>
-        <w:spacing w:after="0"/>
-        <w:jc w:val="center"/>
+        <w:rPr>
+          <w:rFonts w:ascii="Arial" w:hAnsi="Arial" w:cs="Arial"/>
+          <w:b/>
+        </w:rPr>
+      </w:pPr>
+    </w:p>
+    <w:p>
+      <w:pPr>
+        <w:spacing w:after="0"/>
+        <w:rPr>
+          <w:rFonts w:ascii="Arial" w:hAnsi="Arial" w:cs="Arial"/>
+          <w:b/>
+        </w:rPr>
+      </w:pPr>
+    </w:p>
+    <w:p>
+      <w:pPr>
+        <w:spacing w:after="0"/>
+        <w:rPr>
+          <w:rFonts w:ascii="Arial" w:hAnsi="Arial" w:cs="Arial"/>
+          <w:b/>
+        </w:rPr>
+      </w:pPr>
+    </w:p>
+    <w:p>
+      <w:pPr>
+        <w:spacing w:after="0"/>
+        <w:rPr>
+          <w:rFonts w:ascii="Arial" w:hAnsi="Arial" w:cs="Arial"/>
+          <w:b/>
+        </w:rPr>
+      </w:pPr>
+    </w:p>
+    <w:p>
+      <w:pPr>
+        <w:spacing w:after="0"/>
+        <w:rPr>
+          <w:rFonts w:ascii="Arial" w:hAnsi="Arial" w:cs="Arial"/>
+          <w:b/>
+        </w:rPr>
+      </w:pPr>
+    </w:p>
+    <w:p>
+      <w:pPr>
+        <w:spacing w:after="0"/>
+        <w:rPr>
+          <w:rFonts w:ascii="Arial" w:hAnsi="Arial" w:cs="Arial"/>
+          <w:b/>
+        </w:rPr>
+      </w:pPr>
+    </w:p>
+    <w:p>
+      <w:pPr>
+        <w:spacing w:after="0"/>
+        <w:rPr>
+          <w:rFonts w:ascii="Arial" w:hAnsi="Arial" w:cs="Arial"/>
+          <w:b/>
+        </w:rPr>
+      </w:pPr>
+    </w:p>
+    <w:p>
+      <w:pPr>
+        <w:spacing w:after="0"/>
+        <w:rPr>
+          <w:rFonts w:ascii="Arial" w:hAnsi="Arial" w:cs="Arial"/>
+          <w:b/>
+        </w:rPr>
+      </w:pPr>
+    </w:p>
+    <w:p>
+      <w:pPr>
+        <w:spacing w:after="0"/>
+        <w:rPr>
+          <w:rFonts w:ascii="Arial" w:hAnsi="Arial" w:cs="Arial"/>
+          <w:b/>
+        </w:rPr>
+      </w:pPr>
+    </w:p>
+    <w:p>
+      <w:pPr>
+        <w:spacing w:after="0"/>
+        <w:rPr>
+          <w:rFonts w:ascii="Arial" w:hAnsi="Arial" w:cs="Arial"/>
+          <w:b/>
+        </w:rPr>
+      </w:pPr>
+    </w:p>
+    <w:p>
+      <w:pPr>
+        <w:spacing w:after="0"/>
+        <w:rPr>
+          <w:rFonts w:ascii="Arial" w:hAnsi="Arial" w:cs="Arial"/>
+          <w:b/>
+        </w:rPr>
+      </w:pPr>
+    </w:p>
+    <w:p>
+      <w:pPr>
+        <w:spacing w:after="0"/>
+        <w:rPr>
+          <w:rFonts w:ascii="Arial" w:hAnsi="Arial" w:cs="Arial"/>
+          <w:b/>
+        </w:rPr>
+      </w:pPr>
+    </w:p>
+    <w:p>
+      <w:pPr>
+        <w:spacing w:after="0"/>
         <w:rPr>
           <w:rFonts w:ascii="Arial" w:hAnsi="Arial" w:cs="Arial"/>
           <w:b/>
@@ -146,7 +133,6 @@
     <w:p>
       <w:pPr>
         <w:spacing w:after="0"/>
-        <w:jc w:val="center"/>
         <w:rPr>
           <w:rFonts w:ascii="Arial" w:hAnsi="Arial" w:cs="Arial"/>
           <w:b/>
@@ -167,317 +153,285 @@
     <w:p>
       <w:pPr>
         <w:spacing w:after="0"/>
-        <w:jc w:val="center"/>
-        <w:rPr>
-          <w:rFonts w:ascii="Arial" w:hAnsi="Arial" w:cs="Arial"/>
-          <w:b/>
-        </w:rPr>
-      </w:pPr>
-    </w:p>
-    <w:p>
-      <w:pPr>
-        <w:spacing w:after="0"/>
-        <w:jc w:val="center"/>
-        <w:rPr>
-          <w:rFonts w:ascii="Arial" w:hAnsi="Arial" w:cs="Arial"/>
-          <w:b/>
-        </w:rPr>
-      </w:pPr>
-    </w:p>
-    <w:p>
-      <w:pPr>
-        <w:spacing w:after="0"/>
-        <w:jc w:val="center"/>
-        <w:rPr>
-          <w:rFonts w:ascii="Arial" w:hAnsi="Arial" w:cs="Arial"/>
-          <w:b/>
-        </w:rPr>
-      </w:pPr>
-    </w:p>
-    <w:p>
-      <w:pPr>
-        <w:spacing w:after="0"/>
-        <w:jc w:val="center"/>
-        <w:rPr>
-          <w:rFonts w:ascii="Arial" w:hAnsi="Arial" w:cs="Arial"/>
-          <w:b/>
-        </w:rPr>
-      </w:pPr>
-    </w:p>
-    <w:p>
-      <w:pPr>
-        <w:spacing w:after="0"/>
-        <w:jc w:val="center"/>
-        <w:rPr>
-          <w:rFonts w:ascii="Arial" w:hAnsi="Arial" w:cs="Arial"/>
-          <w:b/>
-        </w:rPr>
-      </w:pPr>
-    </w:p>
-    <w:p>
-      <w:pPr>
-        <w:spacing w:after="0"/>
-        <w:jc w:val="center"/>
-        <w:rPr>
-          <w:rFonts w:ascii="Arial" w:hAnsi="Arial" w:cs="Arial"/>
-          <w:b/>
-        </w:rPr>
-      </w:pPr>
-    </w:p>
-    <w:p>
-      <w:pPr>
-        <w:spacing w:after="0"/>
-        <w:jc w:val="center"/>
-        <w:rPr>
-          <w:rFonts w:ascii="Arial" w:hAnsi="Arial" w:cs="Arial"/>
-          <w:b/>
-        </w:rPr>
-      </w:pPr>
-    </w:p>
-    <w:p>
-      <w:pPr>
-        <w:spacing w:after="0"/>
-        <w:jc w:val="center"/>
-        <w:rPr>
-          <w:rFonts w:ascii="Arial" w:hAnsi="Arial" w:cs="Arial"/>
-          <w:b/>
-        </w:rPr>
-      </w:pPr>
-    </w:p>
-    <w:p>
-      <w:pPr>
-        <w:spacing w:after="0"/>
-        <w:jc w:val="center"/>
-        <w:rPr>
-          <w:rFonts w:ascii="Arial" w:hAnsi="Arial" w:cs="Arial"/>
-          <w:b/>
-        </w:rPr>
-      </w:pPr>
-    </w:p>
-    <w:p>
-      <w:pPr>
-        <w:spacing w:after="0"/>
-        <w:jc w:val="center"/>
-        <w:rPr>
-          <w:rFonts w:ascii="Arial" w:hAnsi="Arial" w:cs="Arial"/>
-          <w:b/>
-        </w:rPr>
-      </w:pPr>
-    </w:p>
-    <w:p>
-      <w:pPr>
-        <w:spacing w:after="0"/>
-        <w:jc w:val="center"/>
-        <w:rPr>
-          <w:rFonts w:ascii="Arial" w:hAnsi="Arial" w:cs="Arial"/>
-          <w:b/>
-        </w:rPr>
-      </w:pPr>
-    </w:p>
-    <w:p>
-      <w:pPr>
-        <w:spacing w:after="0"/>
-        <w:jc w:val="center"/>
-        <w:rPr>
-          <w:rFonts w:ascii="Arial" w:hAnsi="Arial" w:cs="Arial"/>
-          <w:b/>
-        </w:rPr>
-      </w:pPr>
-    </w:p>
-    <w:p>
-      <w:pPr>
-        <w:spacing w:after="0"/>
-        <w:jc w:val="center"/>
-        <w:rPr>
-          <w:rFonts w:ascii="Arial" w:hAnsi="Arial" w:cs="Arial"/>
-          <w:b/>
-        </w:rPr>
-      </w:pPr>
-    </w:p>
-    <w:p>
-      <w:pPr>
-        <w:spacing w:after="0"/>
-        <w:jc w:val="center"/>
-        <w:rPr>
-          <w:rFonts w:ascii="Arial" w:hAnsi="Arial" w:cs="Arial"/>
-          <w:b/>
-        </w:rPr>
-      </w:pPr>
-    </w:p>
-    <w:p>
-      <w:pPr>
-        <w:spacing w:after="0"/>
-        <w:jc w:val="center"/>
-        <w:rPr>
-          <w:rFonts w:ascii="Arial" w:hAnsi="Arial" w:cs="Arial"/>
-          <w:b/>
-        </w:rPr>
-      </w:pPr>
-    </w:p>
-    <w:p>
-      <w:pPr>
-        <w:spacing w:after="0"/>
-        <w:jc w:val="center"/>
-        <w:rPr>
-          <w:rFonts w:ascii="Arial" w:hAnsi="Arial" w:cs="Arial"/>
-          <w:b/>
-        </w:rPr>
-      </w:pPr>
-    </w:p>
-    <w:p>
-      <w:pPr>
-        <w:spacing w:after="0"/>
-        <w:jc w:val="center"/>
-        <w:rPr>
-          <w:rFonts w:ascii="Arial" w:hAnsi="Arial" w:cs="Arial"/>
-          <w:b/>
-        </w:rPr>
-      </w:pPr>
-    </w:p>
-    <w:p>
-      <w:pPr>
-        <w:spacing w:after="0"/>
-        <w:jc w:val="center"/>
-        <w:rPr>
-          <w:rFonts w:ascii="Arial" w:hAnsi="Arial" w:cs="Arial"/>
-          <w:b/>
-        </w:rPr>
-      </w:pPr>
-    </w:p>
-    <w:p>
-      <w:pPr>
-        <w:spacing w:after="0"/>
-        <w:jc w:val="center"/>
-        <w:rPr>
-          <w:rFonts w:ascii="Arial" w:hAnsi="Arial" w:cs="Arial"/>
-          <w:b/>
-        </w:rPr>
-      </w:pPr>
-    </w:p>
-    <w:p>
-      <w:pPr>
-        <w:spacing w:after="0"/>
-        <w:jc w:val="center"/>
-        <w:rPr>
-          <w:rFonts w:ascii="Arial" w:hAnsi="Arial" w:cs="Arial"/>
-          <w:b/>
-        </w:rPr>
-      </w:pPr>
-    </w:p>
-    <w:p>
-      <w:pPr>
-        <w:spacing w:after="0"/>
-        <w:jc w:val="center"/>
-        <w:rPr>
-          <w:rFonts w:ascii="Arial" w:hAnsi="Arial" w:cs="Arial"/>
-          <w:b/>
-        </w:rPr>
-      </w:pPr>
-    </w:p>
-    <w:p>
-      <w:pPr>
-        <w:spacing w:after="0"/>
-        <w:jc w:val="center"/>
-        <w:rPr>
-          <w:rFonts w:ascii="Arial" w:hAnsi="Arial" w:cs="Arial"/>
-          <w:b/>
-        </w:rPr>
-      </w:pPr>
-    </w:p>
-    <w:p>
-      <w:pPr>
-        <w:spacing w:after="0"/>
-        <w:jc w:val="center"/>
-        <w:rPr>
-          <w:rFonts w:ascii="Arial" w:hAnsi="Arial" w:cs="Arial"/>
-          <w:b/>
-        </w:rPr>
-      </w:pPr>
-    </w:p>
-    <w:p>
-      <w:pPr>
-        <w:spacing w:after="0"/>
-        <w:jc w:val="center"/>
-        <w:rPr>
-          <w:rFonts w:ascii="Arial" w:hAnsi="Arial" w:cs="Arial"/>
-          <w:b/>
-        </w:rPr>
-      </w:pPr>
-    </w:p>
-    <w:p>
-      <w:pPr>
-        <w:spacing w:after="0"/>
-        <w:jc w:val="center"/>
-        <w:rPr>
-          <w:rFonts w:ascii="Arial" w:hAnsi="Arial" w:cs="Arial"/>
-          <w:b/>
-        </w:rPr>
-      </w:pPr>
-    </w:p>
-    <w:p>
-      <w:pPr>
-        <w:spacing w:after="0"/>
-        <w:jc w:val="center"/>
-        <w:rPr>
-          <w:rFonts w:ascii="Arial" w:hAnsi="Arial" w:cs="Arial"/>
-          <w:b/>
-        </w:rPr>
-      </w:pPr>
-    </w:p>
-    <w:p>
-      <w:pPr>
-        <w:spacing w:after="0"/>
-        <w:jc w:val="center"/>
-        <w:rPr>
-          <w:rFonts w:ascii="Arial" w:hAnsi="Arial" w:cs="Arial"/>
-          <w:b/>
-        </w:rPr>
-      </w:pPr>
-    </w:p>
-    <w:p>
-      <w:pPr>
-        <w:spacing w:after="0"/>
-        <w:jc w:val="center"/>
-        <w:rPr>
-          <w:rFonts w:ascii="Arial" w:hAnsi="Arial" w:cs="Arial"/>
-          <w:b/>
-        </w:rPr>
-      </w:pPr>
-    </w:p>
-    <w:p>
-      <w:pPr>
-        <w:spacing w:after="0"/>
-        <w:jc w:val="center"/>
-        <w:rPr>
-          <w:rFonts w:ascii="Arial" w:hAnsi="Arial" w:cs="Arial"/>
-          <w:b/>
-        </w:rPr>
-      </w:pPr>
-    </w:p>
-    <w:p>
-      <w:pPr>
-        <w:spacing w:after="0"/>
-        <w:jc w:val="center"/>
-        <w:rPr>
-          <w:rFonts w:ascii="Arial" w:hAnsi="Arial" w:cs="Arial"/>
-          <w:b/>
-        </w:rPr>
-      </w:pPr>
-    </w:p>
-    <w:p>
-      <w:pPr>
-        <w:spacing w:after="0"/>
-        <w:jc w:val="center"/>
-        <w:rPr>
-          <w:rFonts w:ascii="Arial" w:hAnsi="Arial" w:cs="Arial"/>
-          <w:b/>
-        </w:rPr>
-      </w:pPr>
-    </w:p>
-    <w:p>
-      <w:pPr>
-        <w:spacing w:after="0"/>
-        <w:jc w:val="center"/>
+        <w:rPr>
+          <w:rFonts w:ascii="Arial" w:hAnsi="Arial" w:cs="Arial"/>
+          <w:b/>
+        </w:rPr>
+      </w:pPr>
+    </w:p>
+    <w:p>
+      <w:pPr>
+        <w:spacing w:after="0"/>
+        <w:rPr>
+          <w:rFonts w:ascii="Arial" w:hAnsi="Arial" w:cs="Arial"/>
+          <w:b/>
+        </w:rPr>
+      </w:pPr>
+    </w:p>
+    <w:p>
+      <w:pPr>
+        <w:spacing w:after="0"/>
+        <w:rPr>
+          <w:rFonts w:ascii="Arial" w:hAnsi="Arial" w:cs="Arial"/>
+          <w:b/>
+        </w:rPr>
+      </w:pPr>
+    </w:p>
+    <w:p>
+      <w:pPr>
+        <w:spacing w:after="0"/>
+        <w:rPr>
+          <w:rFonts w:ascii="Arial" w:hAnsi="Arial" w:cs="Arial"/>
+          <w:b/>
+        </w:rPr>
+      </w:pPr>
+    </w:p>
+    <w:p>
+      <w:pPr>
+        <w:spacing w:after="0"/>
+        <w:rPr>
+          <w:rFonts w:ascii="Arial" w:hAnsi="Arial" w:cs="Arial"/>
+          <w:b/>
+        </w:rPr>
+      </w:pPr>
+    </w:p>
+    <w:p>
+      <w:pPr>
+        <w:spacing w:after="0"/>
+        <w:rPr>
+          <w:rFonts w:ascii="Arial" w:hAnsi="Arial" w:cs="Arial"/>
+          <w:b/>
+        </w:rPr>
+      </w:pPr>
+    </w:p>
+    <w:p>
+      <w:pPr>
+        <w:spacing w:after="0"/>
+        <w:rPr>
+          <w:rFonts w:ascii="Arial" w:hAnsi="Arial" w:cs="Arial"/>
+          <w:b/>
+        </w:rPr>
+      </w:pPr>
+    </w:p>
+    <w:p>
+      <w:pPr>
+        <w:spacing w:after="0"/>
+        <w:rPr>
+          <w:rFonts w:ascii="Arial" w:hAnsi="Arial" w:cs="Arial"/>
+          <w:b/>
+        </w:rPr>
+      </w:pPr>
+    </w:p>
+    <w:p>
+      <w:pPr>
+        <w:spacing w:after="0"/>
+        <w:rPr>
+          <w:rFonts w:ascii="Arial" w:hAnsi="Arial" w:cs="Arial"/>
+          <w:b/>
+        </w:rPr>
+      </w:pPr>
+    </w:p>
+    <w:p>
+      <w:pPr>
+        <w:spacing w:after="0"/>
+        <w:rPr>
+          <w:rFonts w:ascii="Arial" w:hAnsi="Arial" w:cs="Arial"/>
+          <w:b/>
+        </w:rPr>
+      </w:pPr>
+    </w:p>
+    <w:p>
+      <w:pPr>
+        <w:spacing w:after="0"/>
+        <w:rPr>
+          <w:rFonts w:ascii="Arial" w:hAnsi="Arial" w:cs="Arial"/>
+          <w:b/>
+        </w:rPr>
+      </w:pPr>
+    </w:p>
+    <w:p>
+      <w:pPr>
+        <w:spacing w:after="0"/>
+        <w:rPr>
+          <w:rFonts w:ascii="Arial" w:hAnsi="Arial" w:cs="Arial"/>
+          <w:b/>
+        </w:rPr>
+      </w:pPr>
+    </w:p>
+    <w:p>
+      <w:pPr>
+        <w:spacing w:after="0"/>
+        <w:rPr>
+          <w:rFonts w:ascii="Arial" w:hAnsi="Arial" w:cs="Arial"/>
+          <w:b/>
+        </w:rPr>
+      </w:pPr>
+    </w:p>
+    <w:p>
+      <w:pPr>
+        <w:spacing w:after="0"/>
+        <w:rPr>
+          <w:rFonts w:ascii="Arial" w:hAnsi="Arial" w:cs="Arial"/>
+          <w:b/>
+        </w:rPr>
+      </w:pPr>
+    </w:p>
+    <w:p>
+      <w:pPr>
+        <w:spacing w:after="0"/>
+        <w:rPr>
+          <w:rFonts w:ascii="Arial" w:hAnsi="Arial" w:cs="Arial"/>
+          <w:b/>
+        </w:rPr>
+      </w:pPr>
+    </w:p>
+    <w:p>
+      <w:pPr>
+        <w:spacing w:after="0"/>
+        <w:rPr>
+          <w:rFonts w:ascii="Arial" w:hAnsi="Arial" w:cs="Arial"/>
+          <w:b/>
+        </w:rPr>
+      </w:pPr>
+    </w:p>
+    <w:p>
+      <w:pPr>
+        <w:spacing w:after="0"/>
+        <w:rPr>
+          <w:rFonts w:ascii="Arial" w:hAnsi="Arial" w:cs="Arial"/>
+          <w:b/>
+        </w:rPr>
+      </w:pPr>
+    </w:p>
+    <w:p>
+      <w:pPr>
+        <w:spacing w:after="0"/>
+        <w:rPr>
+          <w:rFonts w:ascii="Arial" w:hAnsi="Arial" w:cs="Arial"/>
+          <w:b/>
+        </w:rPr>
+      </w:pPr>
+    </w:p>
+    <w:p>
+      <w:pPr>
+        <w:spacing w:after="0"/>
+        <w:rPr>
+          <w:rFonts w:ascii="Arial" w:hAnsi="Arial" w:cs="Arial"/>
+          <w:b/>
+        </w:rPr>
+      </w:pPr>
+    </w:p>
+    <w:p>
+      <w:pPr>
+        <w:spacing w:after="0"/>
+        <w:rPr>
+          <w:rFonts w:ascii="Arial" w:hAnsi="Arial" w:cs="Arial"/>
+          <w:b/>
+        </w:rPr>
+      </w:pPr>
+    </w:p>
+    <w:p>
+      <w:pPr>
+        <w:spacing w:after="0"/>
+        <w:rPr>
+          <w:rFonts w:ascii="Arial" w:hAnsi="Arial" w:cs="Arial"/>
+          <w:b/>
+        </w:rPr>
+      </w:pPr>
+    </w:p>
+    <w:p>
+      <w:pPr>
+        <w:spacing w:after="0"/>
+        <w:rPr>
+          <w:rFonts w:ascii="Arial" w:hAnsi="Arial" w:cs="Arial"/>
+          <w:b/>
+        </w:rPr>
+      </w:pPr>
+    </w:p>
+    <w:p>
+      <w:pPr>
+        <w:spacing w:after="0"/>
+        <w:rPr>
+          <w:rFonts w:ascii="Arial" w:hAnsi="Arial" w:cs="Arial"/>
+          <w:b/>
+        </w:rPr>
+      </w:pPr>
+    </w:p>
+    <w:p>
+      <w:pPr>
+        <w:spacing w:after="0"/>
+        <w:rPr>
+          <w:rFonts w:ascii="Arial" w:hAnsi="Arial" w:cs="Arial"/>
+          <w:b/>
+        </w:rPr>
+      </w:pPr>
+    </w:p>
+    <w:p>
+      <w:pPr>
+        <w:spacing w:after="0"/>
+        <w:rPr>
+          <w:rFonts w:ascii="Arial" w:hAnsi="Arial" w:cs="Arial"/>
+          <w:b/>
+        </w:rPr>
+      </w:pPr>
+    </w:p>
+    <w:p>
+      <w:pPr>
+        <w:spacing w:after="0"/>
+        <w:rPr>
+          <w:rFonts w:ascii="Arial" w:hAnsi="Arial" w:cs="Arial"/>
+          <w:b/>
+        </w:rPr>
+      </w:pPr>
+    </w:p>
+    <w:p>
+      <w:pPr>
+        <w:spacing w:after="0"/>
+        <w:rPr>
+          <w:rFonts w:ascii="Arial" w:hAnsi="Arial" w:cs="Arial"/>
+          <w:b/>
+        </w:rPr>
+      </w:pPr>
+    </w:p>
+    <w:p>
+      <w:pPr>
+        <w:spacing w:after="0"/>
+        <w:rPr>
+          <w:rFonts w:ascii="Arial" w:hAnsi="Arial" w:cs="Arial"/>
+          <w:b/>
+        </w:rPr>
+      </w:pPr>
+    </w:p>
+    <w:p>
+      <w:pPr>
+        <w:spacing w:after="0"/>
+        <w:rPr>
+          <w:rFonts w:ascii="Arial" w:hAnsi="Arial" w:cs="Arial"/>
+          <w:b/>
+        </w:rPr>
+      </w:pPr>
+    </w:p>
+    <w:p>
+      <w:pPr>
+        <w:spacing w:after="0"/>
+        <w:rPr>
+          <w:rFonts w:ascii="Arial" w:hAnsi="Arial" w:cs="Arial"/>
+          <w:b/>
+        </w:rPr>
+      </w:pPr>
+    </w:p>
+    <w:p>
+      <w:pPr>
+        <w:spacing w:after="0"/>
+        <w:rPr>
+          <w:rFonts w:ascii="Arial" w:hAnsi="Arial" w:cs="Arial"/>
+          <w:b/>
+        </w:rPr>
+      </w:pPr>
+    </w:p>
+    <w:p>
+      <w:pPr>
+        <w:spacing w:after="0"/>
         <w:rPr>
           <w:rFonts w:ascii="Arial" w:hAnsi="Arial" w:cs="Arial"/>
           <w:b/>
@@ -726,21 +680,7 @@
                 <w:rStyle w:val="Hyperlink"/>
                 <w:noProof/>
               </w:rPr>
-              <w:t>Cadastramento t</w:t>
-            </w:r>
-            <w:r>
-              <w:rPr>
-                <w:rStyle w:val="Hyperlink"/>
-                <w:noProof/>
-              </w:rPr>
-              <w:t>a</w:t>
-            </w:r>
-            <w:r>
-              <w:rPr>
-                <w:rStyle w:val="Hyperlink"/>
-                <w:noProof/>
-              </w:rPr>
-              <w:t>bela auxiliar</w:t>
+              <w:t>Cadastramento tabela auxiliar</w:t>
             </w:r>
             <w:r>
               <w:rPr>
@@ -805,7 +745,6 @@
     <w:p>
       <w:pPr>
         <w:spacing w:after="0"/>
-        <w:jc w:val="center"/>
         <w:rPr>
           <w:rFonts w:ascii="Arial" w:hAnsi="Arial" w:cs="Arial"/>
           <w:b/>
@@ -820,256 +759,230 @@
     <w:p>
       <w:pPr>
         <w:spacing w:after="0"/>
-        <w:jc w:val="center"/>
-        <w:rPr>
-          <w:rFonts w:ascii="Arial" w:hAnsi="Arial" w:cs="Arial"/>
-          <w:b/>
-        </w:rPr>
-      </w:pPr>
-    </w:p>
-    <w:p>
-      <w:pPr>
-        <w:spacing w:after="0"/>
-        <w:jc w:val="center"/>
-        <w:rPr>
-          <w:rFonts w:ascii="Arial" w:hAnsi="Arial" w:cs="Arial"/>
-          <w:b/>
-        </w:rPr>
-      </w:pPr>
-    </w:p>
-    <w:p>
-      <w:pPr>
-        <w:spacing w:after="0"/>
-        <w:jc w:val="center"/>
-        <w:rPr>
-          <w:rFonts w:ascii="Arial" w:hAnsi="Arial" w:cs="Arial"/>
-          <w:b/>
-        </w:rPr>
-      </w:pPr>
-    </w:p>
-    <w:p>
-      <w:pPr>
-        <w:spacing w:after="0"/>
-        <w:jc w:val="center"/>
-        <w:rPr>
-          <w:rFonts w:ascii="Arial" w:hAnsi="Arial" w:cs="Arial"/>
-          <w:b/>
-        </w:rPr>
-      </w:pPr>
-    </w:p>
-    <w:p>
-      <w:pPr>
-        <w:spacing w:after="0"/>
-        <w:jc w:val="center"/>
-        <w:rPr>
-          <w:rFonts w:ascii="Arial" w:hAnsi="Arial" w:cs="Arial"/>
-          <w:b/>
-        </w:rPr>
-      </w:pPr>
-    </w:p>
-    <w:p>
-      <w:pPr>
-        <w:spacing w:after="0"/>
-        <w:jc w:val="center"/>
-        <w:rPr>
-          <w:rFonts w:ascii="Arial" w:hAnsi="Arial" w:cs="Arial"/>
-          <w:b/>
-        </w:rPr>
-      </w:pPr>
-    </w:p>
-    <w:p>
-      <w:pPr>
-        <w:spacing w:after="0"/>
-        <w:jc w:val="center"/>
-        <w:rPr>
-          <w:rFonts w:ascii="Arial" w:hAnsi="Arial" w:cs="Arial"/>
-          <w:b/>
-        </w:rPr>
-      </w:pPr>
-    </w:p>
-    <w:p>
-      <w:pPr>
-        <w:spacing w:after="0"/>
-        <w:jc w:val="center"/>
-        <w:rPr>
-          <w:rFonts w:ascii="Arial" w:hAnsi="Arial" w:cs="Arial"/>
-          <w:b/>
-        </w:rPr>
-      </w:pPr>
-    </w:p>
-    <w:p>
-      <w:pPr>
-        <w:spacing w:after="0"/>
-        <w:jc w:val="center"/>
-        <w:rPr>
-          <w:rFonts w:ascii="Arial" w:hAnsi="Arial" w:cs="Arial"/>
-          <w:b/>
-        </w:rPr>
-      </w:pPr>
-    </w:p>
-    <w:p>
-      <w:pPr>
-        <w:spacing w:after="0"/>
-        <w:jc w:val="center"/>
-        <w:rPr>
-          <w:rFonts w:ascii="Arial" w:hAnsi="Arial" w:cs="Arial"/>
-          <w:b/>
-        </w:rPr>
-      </w:pPr>
-    </w:p>
-    <w:p>
-      <w:pPr>
-        <w:spacing w:after="0"/>
-        <w:jc w:val="center"/>
-        <w:rPr>
-          <w:rFonts w:ascii="Arial" w:hAnsi="Arial" w:cs="Arial"/>
-          <w:b/>
-        </w:rPr>
-      </w:pPr>
-    </w:p>
-    <w:p>
-      <w:pPr>
-        <w:spacing w:after="0"/>
-        <w:jc w:val="center"/>
-        <w:rPr>
-          <w:rFonts w:ascii="Arial" w:hAnsi="Arial" w:cs="Arial"/>
-          <w:b/>
-        </w:rPr>
-      </w:pPr>
-    </w:p>
-    <w:p>
-      <w:pPr>
-        <w:spacing w:after="0"/>
-        <w:jc w:val="center"/>
-        <w:rPr>
-          <w:rFonts w:ascii="Arial" w:hAnsi="Arial" w:cs="Arial"/>
-          <w:b/>
-        </w:rPr>
-      </w:pPr>
-    </w:p>
-    <w:p>
-      <w:pPr>
-        <w:spacing w:after="0"/>
-        <w:jc w:val="center"/>
-        <w:rPr>
-          <w:rFonts w:ascii="Arial" w:hAnsi="Arial" w:cs="Arial"/>
-          <w:b/>
-        </w:rPr>
-      </w:pPr>
-    </w:p>
-    <w:p>
-      <w:pPr>
-        <w:spacing w:after="0"/>
-        <w:jc w:val="center"/>
-        <w:rPr>
-          <w:rFonts w:ascii="Arial" w:hAnsi="Arial" w:cs="Arial"/>
-          <w:b/>
-        </w:rPr>
-      </w:pPr>
-    </w:p>
-    <w:p>
-      <w:pPr>
-        <w:spacing w:after="0"/>
-        <w:jc w:val="center"/>
-        <w:rPr>
-          <w:rFonts w:ascii="Arial" w:hAnsi="Arial" w:cs="Arial"/>
-          <w:b/>
-        </w:rPr>
-      </w:pPr>
-    </w:p>
-    <w:p>
-      <w:pPr>
-        <w:spacing w:after="0"/>
-        <w:jc w:val="center"/>
-        <w:rPr>
-          <w:rFonts w:ascii="Arial" w:hAnsi="Arial" w:cs="Arial"/>
-          <w:b/>
-        </w:rPr>
-      </w:pPr>
-    </w:p>
-    <w:p>
-      <w:pPr>
-        <w:spacing w:after="0"/>
-        <w:jc w:val="center"/>
-        <w:rPr>
-          <w:rFonts w:ascii="Arial" w:hAnsi="Arial" w:cs="Arial"/>
-          <w:b/>
-        </w:rPr>
-      </w:pPr>
-    </w:p>
-    <w:p>
-      <w:pPr>
-        <w:spacing w:after="0"/>
-        <w:jc w:val="center"/>
-        <w:rPr>
-          <w:rFonts w:ascii="Arial" w:hAnsi="Arial" w:cs="Arial"/>
-          <w:b/>
-        </w:rPr>
-      </w:pPr>
-    </w:p>
-    <w:p>
-      <w:pPr>
-        <w:spacing w:after="0"/>
-        <w:jc w:val="center"/>
-        <w:rPr>
-          <w:rFonts w:ascii="Arial" w:hAnsi="Arial" w:cs="Arial"/>
-          <w:b/>
-        </w:rPr>
-      </w:pPr>
-    </w:p>
-    <w:p>
-      <w:pPr>
-        <w:spacing w:after="0"/>
-        <w:jc w:val="center"/>
-        <w:rPr>
-          <w:rFonts w:ascii="Arial" w:hAnsi="Arial" w:cs="Arial"/>
-          <w:b/>
-        </w:rPr>
-      </w:pPr>
-    </w:p>
-    <w:p>
-      <w:pPr>
-        <w:spacing w:after="0"/>
-        <w:jc w:val="center"/>
-        <w:rPr>
-          <w:rFonts w:ascii="Arial" w:hAnsi="Arial" w:cs="Arial"/>
-          <w:b/>
-        </w:rPr>
-      </w:pPr>
-    </w:p>
-    <w:p>
-      <w:pPr>
-        <w:spacing w:after="0"/>
-        <w:jc w:val="center"/>
-        <w:rPr>
-          <w:rFonts w:ascii="Arial" w:hAnsi="Arial" w:cs="Arial"/>
-          <w:b/>
-        </w:rPr>
-      </w:pPr>
-    </w:p>
-    <w:p>
-      <w:pPr>
-        <w:spacing w:after="0"/>
-        <w:jc w:val="center"/>
-        <w:rPr>
-          <w:rFonts w:ascii="Arial" w:hAnsi="Arial" w:cs="Arial"/>
-          <w:b/>
-        </w:rPr>
-      </w:pPr>
-    </w:p>
-    <w:p>
-      <w:pPr>
-        <w:spacing w:after="0"/>
-        <w:jc w:val="center"/>
-        <w:rPr>
-          <w:rFonts w:ascii="Arial" w:hAnsi="Arial" w:cs="Arial"/>
-          <w:b/>
-        </w:rPr>
-      </w:pPr>
-    </w:p>
-    <w:p>
-      <w:pPr>
-        <w:jc w:val="center"/>
+        <w:rPr>
+          <w:rFonts w:ascii="Arial" w:hAnsi="Arial" w:cs="Arial"/>
+          <w:b/>
+        </w:rPr>
+      </w:pPr>
+    </w:p>
+    <w:p>
+      <w:pPr>
+        <w:spacing w:after="0"/>
+        <w:rPr>
+          <w:rFonts w:ascii="Arial" w:hAnsi="Arial" w:cs="Arial"/>
+          <w:b/>
+        </w:rPr>
+      </w:pPr>
+    </w:p>
+    <w:p>
+      <w:pPr>
+        <w:spacing w:after="0"/>
+        <w:rPr>
+          <w:rFonts w:ascii="Arial" w:hAnsi="Arial" w:cs="Arial"/>
+          <w:b/>
+        </w:rPr>
+      </w:pPr>
+    </w:p>
+    <w:p>
+      <w:pPr>
+        <w:spacing w:after="0"/>
+        <w:rPr>
+          <w:rFonts w:ascii="Arial" w:hAnsi="Arial" w:cs="Arial"/>
+          <w:b/>
+        </w:rPr>
+      </w:pPr>
+    </w:p>
+    <w:p>
+      <w:pPr>
+        <w:spacing w:after="0"/>
+        <w:rPr>
+          <w:rFonts w:ascii="Arial" w:hAnsi="Arial" w:cs="Arial"/>
+          <w:b/>
+        </w:rPr>
+      </w:pPr>
+    </w:p>
+    <w:p>
+      <w:pPr>
+        <w:spacing w:after="0"/>
+        <w:rPr>
+          <w:rFonts w:ascii="Arial" w:hAnsi="Arial" w:cs="Arial"/>
+          <w:b/>
+        </w:rPr>
+      </w:pPr>
+    </w:p>
+    <w:p>
+      <w:pPr>
+        <w:spacing w:after="0"/>
+        <w:rPr>
+          <w:rFonts w:ascii="Arial" w:hAnsi="Arial" w:cs="Arial"/>
+          <w:b/>
+        </w:rPr>
+      </w:pPr>
+    </w:p>
+    <w:p>
+      <w:pPr>
+        <w:spacing w:after="0"/>
+        <w:rPr>
+          <w:rFonts w:ascii="Arial" w:hAnsi="Arial" w:cs="Arial"/>
+          <w:b/>
+        </w:rPr>
+      </w:pPr>
+    </w:p>
+    <w:p>
+      <w:pPr>
+        <w:spacing w:after="0"/>
+        <w:rPr>
+          <w:rFonts w:ascii="Arial" w:hAnsi="Arial" w:cs="Arial"/>
+          <w:b/>
+        </w:rPr>
+      </w:pPr>
+    </w:p>
+    <w:p>
+      <w:pPr>
+        <w:spacing w:after="0"/>
+        <w:rPr>
+          <w:rFonts w:ascii="Arial" w:hAnsi="Arial" w:cs="Arial"/>
+          <w:b/>
+        </w:rPr>
+      </w:pPr>
+    </w:p>
+    <w:p>
+      <w:pPr>
+        <w:spacing w:after="0"/>
+        <w:rPr>
+          <w:rFonts w:ascii="Arial" w:hAnsi="Arial" w:cs="Arial"/>
+          <w:b/>
+        </w:rPr>
+      </w:pPr>
+    </w:p>
+    <w:p>
+      <w:pPr>
+        <w:spacing w:after="0"/>
+        <w:rPr>
+          <w:rFonts w:ascii="Arial" w:hAnsi="Arial" w:cs="Arial"/>
+          <w:b/>
+        </w:rPr>
+      </w:pPr>
+    </w:p>
+    <w:p>
+      <w:pPr>
+        <w:spacing w:after="0"/>
+        <w:rPr>
+          <w:rFonts w:ascii="Arial" w:hAnsi="Arial" w:cs="Arial"/>
+          <w:b/>
+        </w:rPr>
+      </w:pPr>
+    </w:p>
+    <w:p>
+      <w:pPr>
+        <w:spacing w:after="0"/>
+        <w:rPr>
+          <w:rFonts w:ascii="Arial" w:hAnsi="Arial" w:cs="Arial"/>
+          <w:b/>
+        </w:rPr>
+      </w:pPr>
+    </w:p>
+    <w:p>
+      <w:pPr>
+        <w:spacing w:after="0"/>
+        <w:rPr>
+          <w:rFonts w:ascii="Arial" w:hAnsi="Arial" w:cs="Arial"/>
+          <w:b/>
+        </w:rPr>
+      </w:pPr>
+    </w:p>
+    <w:p>
+      <w:pPr>
+        <w:spacing w:after="0"/>
+        <w:rPr>
+          <w:rFonts w:ascii="Arial" w:hAnsi="Arial" w:cs="Arial"/>
+          <w:b/>
+        </w:rPr>
+      </w:pPr>
+    </w:p>
+    <w:p>
+      <w:pPr>
+        <w:spacing w:after="0"/>
+        <w:rPr>
+          <w:rFonts w:ascii="Arial" w:hAnsi="Arial" w:cs="Arial"/>
+          <w:b/>
+        </w:rPr>
+      </w:pPr>
+    </w:p>
+    <w:p>
+      <w:pPr>
+        <w:spacing w:after="0"/>
+        <w:rPr>
+          <w:rFonts w:ascii="Arial" w:hAnsi="Arial" w:cs="Arial"/>
+          <w:b/>
+        </w:rPr>
+      </w:pPr>
+    </w:p>
+    <w:p>
+      <w:pPr>
+        <w:spacing w:after="0"/>
+        <w:rPr>
+          <w:rFonts w:ascii="Arial" w:hAnsi="Arial" w:cs="Arial"/>
+          <w:b/>
+        </w:rPr>
+      </w:pPr>
+    </w:p>
+    <w:p>
+      <w:pPr>
+        <w:spacing w:after="0"/>
+        <w:rPr>
+          <w:rFonts w:ascii="Arial" w:hAnsi="Arial" w:cs="Arial"/>
+          <w:b/>
+        </w:rPr>
+      </w:pPr>
+    </w:p>
+    <w:p>
+      <w:pPr>
+        <w:spacing w:after="0"/>
+        <w:rPr>
+          <w:rFonts w:ascii="Arial" w:hAnsi="Arial" w:cs="Arial"/>
+          <w:b/>
+        </w:rPr>
+      </w:pPr>
+    </w:p>
+    <w:p>
+      <w:pPr>
+        <w:spacing w:after="0"/>
+        <w:rPr>
+          <w:rFonts w:ascii="Arial" w:hAnsi="Arial" w:cs="Arial"/>
+          <w:b/>
+        </w:rPr>
+      </w:pPr>
+    </w:p>
+    <w:p>
+      <w:pPr>
+        <w:spacing w:after="0"/>
+        <w:rPr>
+          <w:rFonts w:ascii="Arial" w:hAnsi="Arial" w:cs="Arial"/>
+          <w:b/>
+        </w:rPr>
+      </w:pPr>
+    </w:p>
+    <w:p>
+      <w:pPr>
+        <w:spacing w:after="0"/>
+        <w:rPr>
+          <w:rFonts w:ascii="Arial" w:hAnsi="Arial" w:cs="Arial"/>
+          <w:b/>
+        </w:rPr>
+      </w:pPr>
+    </w:p>
+    <w:p>
+      <w:pPr>
+        <w:spacing w:after="0"/>
+        <w:rPr>
+          <w:rFonts w:ascii="Arial" w:hAnsi="Arial" w:cs="Arial"/>
+          <w:b/>
+        </w:rPr>
+      </w:pPr>
+    </w:p>
+    <w:p>
+      <w:pPr>
         <w:rPr>
           <w:rFonts w:ascii="Arial" w:hAnsi="Arial" w:cs="Arial"/>
           <w:b/>
@@ -1079,7 +992,6 @@
     </w:p>
     <w:p>
       <w:pPr>
-        <w:jc w:val="center"/>
         <w:rPr>
           <w:rFonts w:ascii="Arial" w:hAnsi="Arial" w:cs="Arial"/>
           <w:b/>
@@ -1089,7 +1001,6 @@
     </w:p>
     <w:p>
       <w:pPr>
-        <w:jc w:val="center"/>
         <w:rPr>
           <w:rFonts w:ascii="Arial" w:hAnsi="Arial" w:cs="Arial"/>
           <w:b/>
@@ -1099,7 +1010,6 @@
     </w:p>
     <w:p>
       <w:pPr>
-        <w:jc w:val="center"/>
         <w:rPr>
           <w:rFonts w:ascii="Arial" w:hAnsi="Arial" w:cs="Arial"/>
           <w:b/>
@@ -1109,7 +1019,6 @@
     </w:p>
     <w:p>
       <w:pPr>
-        <w:jc w:val="center"/>
         <w:rPr>
           <w:rFonts w:ascii="Arial" w:hAnsi="Arial" w:cs="Arial"/>
           <w:b/>
@@ -1119,7 +1028,6 @@
     </w:p>
     <w:p>
       <w:pPr>
-        <w:jc w:val="center"/>
         <w:rPr>
           <w:rFonts w:ascii="Arial" w:hAnsi="Arial" w:cs="Arial"/>
           <w:b/>
@@ -1129,7 +1037,6 @@
     </w:p>
     <w:p>
       <w:pPr>
-        <w:jc w:val="center"/>
         <w:rPr>
           <w:rFonts w:ascii="Arial" w:hAnsi="Arial" w:cs="Arial"/>
           <w:b/>
@@ -1139,7 +1046,6 @@
     </w:p>
     <w:p>
       <w:pPr>
-        <w:jc w:val="center"/>
         <w:rPr>
           <w:rFonts w:ascii="Arial" w:hAnsi="Arial" w:cs="Arial"/>
           <w:b/>
@@ -1154,20 +1060,34 @@
           <w:numId w:val="9"/>
         </w:numPr>
         <w:rPr>
+          <w:rFonts w:cs="Arial"/>
           <w:b/>
           <w:color w:val="auto"/>
+          <w:szCs w:val="28"/>
         </w:rPr>
       </w:pPr>
       <w:bookmarkStart w:id="0" w:name="_Toc478548947"/>
       <w:r>
         <w:rPr>
+          <w:rFonts w:cs="Arial"/>
           <w:b/>
           <w:color w:val="auto"/>
-        </w:rPr>
-        <w:t>LOGIN SISTEMA</w:t>
+          <w:szCs w:val="28"/>
+        </w:rPr>
+        <w:t xml:space="preserve">ACESSANDO </w:t>
+      </w:r>
+      <w:r>
+        <w:rPr>
+          <w:rFonts w:cs="Arial"/>
+          <w:b/>
+          <w:color w:val="auto"/>
+          <w:szCs w:val="28"/>
+        </w:rPr>
+        <w:t>SISTEMA</w:t>
       </w:r>
       <w:bookmarkEnd w:id="0"/>
     </w:p>
+    <w:p/>
     <w:p>
       <w:pPr>
         <w:pStyle w:val="Ttulo2"/>
@@ -1176,27 +1096,19 @@
           <w:numId w:val="9"/>
         </w:numPr>
         <w:rPr>
-          <w:rFonts w:ascii="Arial" w:hAnsi="Arial" w:cs="Arial"/>
-          <w:b/>
-          <w:color w:val="auto"/>
+          <w:rFonts w:cs="Arial"/>
+          <w:b w:val="0"/>
         </w:rPr>
       </w:pPr>
       <w:bookmarkStart w:id="1" w:name="_Toc478548948"/>
       <w:r>
         <w:rPr>
-          <w:b/>
-          <w:color w:val="auto"/>
-        </w:rPr>
-        <w:t>ACESSANDO O SISTEMA</w:t>
+          <w:rFonts w:cs="Arial"/>
+          <w:b w:val="0"/>
+        </w:rPr>
+        <w:t>Tela de Login</w:t>
       </w:r>
       <w:bookmarkEnd w:id="1"/>
-      <w:r>
-        <w:rPr>
-          <w:b/>
-          <w:color w:val="auto"/>
-        </w:rPr>
-        <w:t xml:space="preserve"> </w:t>
-      </w:r>
     </w:p>
     <w:p>
       <w:pPr>
@@ -1257,9 +1169,9 @@
         </w:rPr>
       </w:pPr>
     </w:p>
-    <w:p/>
-    <w:p>
-      <w:pPr>
+    <w:p>
+      <w:pPr>
+        <w:keepNext/>
         <w:jc w:val="center"/>
       </w:pPr>
       <w:r>
@@ -1319,39 +1231,47 @@
     </w:p>
     <w:p>
       <w:pPr>
+        <w:pStyle w:val="Legenda"/>
         <w:jc w:val="center"/>
-        <w:rPr>
-          <w:rFonts w:ascii="Arial" w:hAnsi="Arial" w:cs="Arial"/>
-        </w:rPr>
-      </w:pPr>
-    </w:p>
-    <w:p>
-      <w:pPr>
-        <w:jc w:val="center"/>
-        <w:rPr>
-          <w:rFonts w:ascii="Arial" w:hAnsi="Arial" w:cs="Arial"/>
-        </w:rPr>
-      </w:pPr>
-    </w:p>
-    <w:p>
-      <w:pPr>
-        <w:jc w:val="center"/>
-        <w:rPr>
-          <w:rFonts w:ascii="Arial" w:hAnsi="Arial" w:cs="Arial"/>
-        </w:rPr>
-      </w:pPr>
-    </w:p>
-    <w:p>
-      <w:pPr>
-        <w:jc w:val="center"/>
-        <w:rPr>
-          <w:rFonts w:ascii="Arial" w:hAnsi="Arial" w:cs="Arial"/>
-        </w:rPr>
-      </w:pPr>
-    </w:p>
-    <w:p>
-      <w:pPr>
-        <w:jc w:val="center"/>
+      </w:pPr>
+      <w:r>
+        <w:t xml:space="preserve">Figura </w:t>
+      </w:r>
+      <w:fldSimple w:instr=" SEQ Figura \* ARABIC ">
+        <w:r>
+          <w:rPr>
+            <w:noProof/>
+          </w:rPr>
+          <w:t>1</w:t>
+        </w:r>
+      </w:fldSimple>
+      <w:r>
+        <w:t xml:space="preserve"> Tela de Login do SAM</w:t>
+      </w:r>
+    </w:p>
+    <w:p>
+      <w:pPr>
+        <w:rPr>
+          <w:rFonts w:ascii="Arial" w:hAnsi="Arial" w:cs="Arial"/>
+        </w:rPr>
+      </w:pPr>
+    </w:p>
+    <w:p>
+      <w:pPr>
+        <w:rPr>
+          <w:rFonts w:ascii="Arial" w:hAnsi="Arial" w:cs="Arial"/>
+        </w:rPr>
+      </w:pPr>
+    </w:p>
+    <w:p>
+      <w:pPr>
+        <w:rPr>
+          <w:rFonts w:ascii="Arial" w:hAnsi="Arial" w:cs="Arial"/>
+        </w:rPr>
+      </w:pPr>
+    </w:p>
+    <w:p>
+      <w:pPr>
         <w:rPr>
           <w:rFonts w:ascii="Arial" w:hAnsi="Arial" w:cs="Arial"/>
         </w:rPr>
@@ -1365,14 +1285,23 @@
           <w:numId w:val="9"/>
         </w:numPr>
         <w:rPr>
+          <w:rFonts w:cs="Arial"/>
           <w:color w:val="000000" w:themeColor="text1"/>
         </w:rPr>
       </w:pPr>
       <w:r>
         <w:rPr>
+          <w:rFonts w:cs="Arial"/>
           <w:color w:val="000000" w:themeColor="text1"/>
         </w:rPr>
-        <w:t>CADASTRO TABELAS AUXILIARES</w:t>
+        <w:t>T</w:t>
+      </w:r>
+      <w:r>
+        <w:rPr>
+          <w:rFonts w:cs="Arial"/>
+          <w:color w:val="000000" w:themeColor="text1"/>
+        </w:rPr>
+        <w:t>ABELAS AUXILIARES</w:t>
       </w:r>
     </w:p>
     <w:p>
@@ -1384,25 +1313,295 @@
         </w:numPr>
       </w:pPr>
       <w:r>
-        <w:t>TABELA UTILIZAÇÃO</w:t>
+        <w:t>TELA DE RUAS</w:t>
       </w:r>
     </w:p>
+    <w:p>
+      <w:pPr>
+        <w:ind w:left="708"/>
+        <w:rPr>
+          <w:rFonts w:ascii="Arial" w:hAnsi="Arial" w:cs="Arial"/>
+        </w:rPr>
+      </w:pPr>
+    </w:p>
+    <w:p>
+      <w:pPr>
+        <w:ind w:left="708"/>
+        <w:rPr>
+          <w:rFonts w:ascii="Arial" w:hAnsi="Arial" w:cs="Arial"/>
+        </w:rPr>
+      </w:pPr>
+      <w:r>
+        <w:rPr>
+          <w:rFonts w:ascii="Arial" w:hAnsi="Arial" w:cs="Arial"/>
+        </w:rPr>
+        <w:t>Nesta te</w:t>
+      </w:r>
+      <w:r>
+        <w:rPr>
+          <w:rFonts w:ascii="Arial" w:hAnsi="Arial" w:cs="Arial"/>
+        </w:rPr>
+        <w:t>la o usuário poderá cadastrar</w:t>
+      </w:r>
+      <w:r>
+        <w:rPr>
+          <w:rFonts w:ascii="Arial" w:hAnsi="Arial" w:cs="Arial"/>
+        </w:rPr>
+        <w:t xml:space="preserve"> novas Ruas no sistema.</w:t>
+      </w:r>
+      <w:r>
+        <w:rPr>
+          <w:rFonts w:ascii="Arial" w:hAnsi="Arial" w:cs="Arial"/>
+        </w:rPr>
+        <w:t xml:space="preserve"> </w:t>
+      </w:r>
+      <w:r>
+        <w:rPr>
+          <w:rFonts w:ascii="Arial" w:hAnsi="Arial" w:cs="Arial"/>
+        </w:rPr>
+        <w:t>O</w:t>
+      </w:r>
+      <w:r>
+        <w:rPr>
+          <w:rFonts w:ascii="Arial" w:hAnsi="Arial" w:cs="Arial"/>
+        </w:rPr>
+        <w:t xml:space="preserve">riginalmente </w:t>
+      </w:r>
+      <w:r>
+        <w:rPr>
+          <w:rFonts w:ascii="Arial" w:hAnsi="Arial" w:cs="Arial"/>
+        </w:rPr>
+        <w:t xml:space="preserve">a tela </w:t>
+      </w:r>
+      <w:r>
+        <w:rPr>
+          <w:rFonts w:ascii="Arial" w:hAnsi="Arial" w:cs="Arial"/>
+        </w:rPr>
+        <w:t>é composta apenas do formulário, entretanto para habilitar a grid com as ruas, pressione o botão Listar Ruas</w:t>
+      </w:r>
+      <w:r>
+        <w:rPr>
+          <w:rFonts w:ascii="Arial" w:hAnsi="Arial" w:cs="Arial"/>
+        </w:rPr>
+        <w:t xml:space="preserve"> (Botão localizado no retângulo em vermelho na tela)</w:t>
+      </w:r>
+      <w:r>
+        <w:rPr>
+          <w:rFonts w:ascii="Arial" w:hAnsi="Arial" w:cs="Arial"/>
+        </w:rPr>
+        <w:t>.</w:t>
+      </w:r>
+    </w:p>
+    <w:p>
+      <w:pPr>
+        <w:jc w:val="center"/>
+        <w:rPr>
+          <w:rFonts w:ascii="Arial" w:hAnsi="Arial" w:cs="Arial"/>
+        </w:rPr>
+      </w:pPr>
+      <w:r>
+        <w:rPr>
+          <w:rFonts w:ascii="Arial" w:hAnsi="Arial" w:cs="Arial"/>
+          <w:noProof/>
+          <w:lang w:eastAsia="pt-BR"/>
+        </w:rPr>
+        <w:drawing>
+          <wp:inline distT="0" distB="0" distL="0" distR="0">
+            <wp:extent cx="5353050" cy="2133600"/>
+            <wp:effectExtent l="0" t="0" r="0" b="0"/>
+            <wp:docPr id="2" name="Imagem 2"/>
+            <wp:cNvGraphicFramePr>
+              <a:graphicFrameLocks xmlns:a="http://schemas.openxmlformats.org/drawingml/2006/main" noChangeAspect="1"/>
+            </wp:cNvGraphicFramePr>
+            <a:graphic xmlns:a="http://schemas.openxmlformats.org/drawingml/2006/main">
+              <a:graphicData uri="http://schemas.openxmlformats.org/drawingml/2006/picture">
+                <pic:pic xmlns:pic="http://schemas.openxmlformats.org/drawingml/2006/picture">
+                  <pic:nvPicPr>
+                    <pic:cNvPr id="0" name="Picture 2"/>
+                    <pic:cNvPicPr>
+                      <a:picLocks noChangeAspect="1" noChangeArrowheads="1"/>
+                    </pic:cNvPicPr>
+                  </pic:nvPicPr>
+                  <pic:blipFill>
+                    <a:blip r:embed="rId9">
+                      <a:extLst>
+                        <a:ext uri="{28A0092B-C50C-407E-A947-70E740481C1C}">
+                          <a14:useLocalDpi xmlns:a14="http://schemas.microsoft.com/office/drawing/2010/main" val="0"/>
+                        </a:ext>
+                      </a:extLst>
+                    </a:blip>
+                    <a:srcRect/>
+                    <a:stretch>
+                      <a:fillRect/>
+                    </a:stretch>
+                  </pic:blipFill>
+                  <pic:spPr bwMode="auto">
+                    <a:xfrm>
+                      <a:off x="0" y="0"/>
+                      <a:ext cx="5353050" cy="2133600"/>
+                    </a:xfrm>
+                    <a:prstGeom prst="rect">
+                      <a:avLst/>
+                    </a:prstGeom>
+                    <a:noFill/>
+                    <a:ln>
+                      <a:noFill/>
+                    </a:ln>
+                  </pic:spPr>
+                </pic:pic>
+              </a:graphicData>
+            </a:graphic>
+          </wp:inline>
+        </w:drawing>
+      </w:r>
+    </w:p>
+    <w:p>
+      <w:pPr>
+        <w:ind w:left="709"/>
+        <w:rPr>
+          <w:rFonts w:ascii="Arial" w:hAnsi="Arial" w:cs="Arial"/>
+        </w:rPr>
+      </w:pPr>
+      <w:r>
+        <w:rPr>
+          <w:rFonts w:ascii="Arial" w:hAnsi="Arial" w:cs="Arial"/>
+        </w:rPr>
+        <w:t>Após efetuar o click no botão (Listar Ruas), o usuário habilitará as opções para Alteração e Exclusão das Ruas cadastradas no sistema.</w:t>
+      </w:r>
+      <w:r>
+        <w:rPr>
+          <w:rFonts w:ascii="Arial" w:hAnsi="Arial" w:cs="Arial"/>
+        </w:rPr>
+        <w:t xml:space="preserve"> (Coluna em vermelho – Alteração / Coluna em preto - Exclusão).</w:t>
+      </w:r>
+    </w:p>
+    <w:p>
+      <w:pPr>
+        <w:jc w:val="center"/>
+      </w:pPr>
+      <w:r>
+        <w:rPr>
+          <w:noProof/>
+          <w:lang w:eastAsia="pt-BR"/>
+        </w:rPr>
+        <w:drawing>
+          <wp:inline distT="0" distB="0" distL="0" distR="0">
+            <wp:extent cx="5124450" cy="2779516"/>
+            <wp:effectExtent l="0" t="0" r="0" b="0"/>
+            <wp:docPr id="6" name="Imagem 6"/>
+            <wp:cNvGraphicFramePr>
+              <a:graphicFrameLocks xmlns:a="http://schemas.openxmlformats.org/drawingml/2006/main" noChangeAspect="1"/>
+            </wp:cNvGraphicFramePr>
+            <a:graphic xmlns:a="http://schemas.openxmlformats.org/drawingml/2006/main">
+              <a:graphicData uri="http://schemas.openxmlformats.org/drawingml/2006/picture">
+                <pic:pic xmlns:pic="http://schemas.openxmlformats.org/drawingml/2006/picture">
+                  <pic:nvPicPr>
+                    <pic:cNvPr id="0" name="Picture 5"/>
+                    <pic:cNvPicPr>
+                      <a:picLocks noChangeAspect="1" noChangeArrowheads="1"/>
+                    </pic:cNvPicPr>
+                  </pic:nvPicPr>
+                  <pic:blipFill>
+                    <a:blip r:embed="rId10">
+                      <a:extLst>
+                        <a:ext uri="{28A0092B-C50C-407E-A947-70E740481C1C}">
+                          <a14:useLocalDpi xmlns:a14="http://schemas.microsoft.com/office/drawing/2010/main" val="0"/>
+                        </a:ext>
+                      </a:extLst>
+                    </a:blip>
+                    <a:srcRect/>
+                    <a:stretch>
+                      <a:fillRect/>
+                    </a:stretch>
+                  </pic:blipFill>
+                  <pic:spPr bwMode="auto">
+                    <a:xfrm>
+                      <a:off x="0" y="0"/>
+                      <a:ext cx="5125924" cy="2780315"/>
+                    </a:xfrm>
+                    <a:prstGeom prst="rect">
+                      <a:avLst/>
+                    </a:prstGeom>
+                    <a:noFill/>
+                    <a:ln>
+                      <a:noFill/>
+                    </a:ln>
+                  </pic:spPr>
+                </pic:pic>
+              </a:graphicData>
+            </a:graphic>
+          </wp:inline>
+        </w:drawing>
+      </w:r>
+    </w:p>
     <w:p/>
-    <w:p>
-      <w:pPr>
-        <w:ind w:left="708"/>
-      </w:pPr>
+    <w:p/>
+    <w:p/>
+    <w:p>
+      <w:pPr>
+        <w:pStyle w:val="PargrafodaLista"/>
+        <w:numPr>
+          <w:ilvl w:val="2"/>
+          <w:numId w:val="9"/>
+        </w:numPr>
+      </w:pPr>
+      <w:r>
+        <w:t xml:space="preserve"> Cadastramento de Ruas</w:t>
+      </w:r>
+    </w:p>
+    <w:p>
+      <w:pPr>
+        <w:ind w:left="720"/>
+      </w:pPr>
+      <w:r>
+        <w:t>Para efetuar o cadastro de uma nova Rua, o usuário poderá informar o código da rua desejada, porém caso o código já esteja alocado para alguma outra rua, uma mensagem de erro irá aparece (“CÓDIGO INVÁLIDO”)</w:t>
+      </w:r>
       <w:bookmarkStart w:id="2" w:name="_GoBack"/>
       <w:bookmarkEnd w:id="2"/>
-    </w:p>
+      <w:r>
+        <w:t xml:space="preserve"> </w:t>
+      </w:r>
+    </w:p>
+    <w:p/>
+    <w:p>
+      <w:pPr>
+        <w:pStyle w:val="PargrafodaLista"/>
+        <w:numPr>
+          <w:ilvl w:val="2"/>
+          <w:numId w:val="9"/>
+        </w:numPr>
+      </w:pPr>
+      <w:r>
+        <w:t xml:space="preserve"> Alteração de Ruas</w:t>
+      </w:r>
+    </w:p>
+    <w:p>
+      <w:pPr>
+        <w:pStyle w:val="PargrafodaLista"/>
+      </w:pPr>
+    </w:p>
+    <w:p/>
+    <w:p>
+      <w:pPr>
+        <w:pStyle w:val="PargrafodaLista"/>
+        <w:numPr>
+          <w:ilvl w:val="2"/>
+          <w:numId w:val="9"/>
+        </w:numPr>
+      </w:pPr>
+      <w:r>
+        <w:t xml:space="preserve"> Exclusão de Ruas</w:t>
+      </w:r>
+    </w:p>
+    <w:p/>
     <w:p>
       <w:pPr>
         <w:ind w:left="708"/>
       </w:pPr>
     </w:p>
     <w:sectPr>
-      <w:headerReference w:type="default" r:id="rId9"/>
-      <w:footerReference w:type="default" r:id="rId10"/>
+      <w:headerReference w:type="default" r:id="rId11"/>
+      <w:footerReference w:type="default" r:id="rId12"/>
       <w:pgSz w:w="11906" w:h="16838"/>
       <w:pgMar w:top="1417" w:right="1701" w:bottom="1417" w:left="1701" w:header="708" w:footer="708" w:gutter="0"/>
       <w:cols w:space="708"/>
@@ -1737,19 +1936,15 @@
             </w:rPr>
             <w:t xml:space="preserve">DO SAM </w:t>
           </w:r>
-        </w:p>
-        <w:p>
-          <w:pPr>
-            <w:pStyle w:val="Cabealho"/>
-            <w:spacing w:before="240"/>
-            <w:jc w:val="center"/>
+          <w:r>
             <w:rPr>
               <w:rFonts w:ascii="Arial" w:hAnsi="Arial" w:cs="Arial"/>
               <w:b/>
               <w:sz w:val="28"/>
               <w:szCs w:val="28"/>
             </w:rPr>
-          </w:pPr>
+            <w:br/>
+          </w:r>
           <w:r>
             <w:rPr>
               <w:rFonts w:ascii="Arial" w:hAnsi="Arial" w:cs="Arial"/>
@@ -3080,87 +3275,87 @@
   </w:abstractNum>
   <w:abstractNum w:abstractNumId="12" w15:restartNumberingAfterBreak="0">
     <w:nsid w:val="48A0620E"/>
-    <w:multiLevelType w:val="hybridMultilevel"/>
-    <w:tmpl w:val="3A30D692"/>
-    <w:lvl w:ilvl="0" w:tplc="0416000F">
+    <w:multiLevelType w:val="multilevel"/>
+    <w:tmpl w:val="0416001F"/>
+    <w:lvl w:ilvl="0">
       <w:start w:val="1"/>
       <w:numFmt w:val="decimal"/>
       <w:lvlText w:val="%1."/>
       <w:lvlJc w:val="left"/>
       <w:pPr>
-        <w:ind w:left="720" w:hanging="360"/>
-      </w:pPr>
-    </w:lvl>
-    <w:lvl w:ilvl="1" w:tplc="04160019">
-      <w:start w:val="1"/>
-      <w:numFmt w:val="lowerLetter"/>
-      <w:lvlText w:val="%2."/>
-      <w:lvlJc w:val="left"/>
-      <w:pPr>
-        <w:ind w:left="1440" w:hanging="360"/>
-      </w:pPr>
-    </w:lvl>
-    <w:lvl w:ilvl="2" w:tplc="0416001B" w:tentative="1">
-      <w:start w:val="1"/>
-      <w:numFmt w:val="lowerRoman"/>
-      <w:lvlText w:val="%3."/>
-      <w:lvlJc w:val="right"/>
-      <w:pPr>
-        <w:ind w:left="2160" w:hanging="180"/>
-      </w:pPr>
-    </w:lvl>
-    <w:lvl w:ilvl="3" w:tplc="0416000F" w:tentative="1">
-      <w:start w:val="1"/>
-      <w:numFmt w:val="decimal"/>
-      <w:lvlText w:val="%4."/>
-      <w:lvlJc w:val="left"/>
-      <w:pPr>
-        <w:ind w:left="2880" w:hanging="360"/>
-      </w:pPr>
-    </w:lvl>
-    <w:lvl w:ilvl="4" w:tplc="04160019" w:tentative="1">
-      <w:start w:val="1"/>
-      <w:numFmt w:val="lowerLetter"/>
-      <w:lvlText w:val="%5."/>
-      <w:lvlJc w:val="left"/>
-      <w:pPr>
-        <w:ind w:left="3600" w:hanging="360"/>
-      </w:pPr>
-    </w:lvl>
-    <w:lvl w:ilvl="5" w:tplc="0416001B" w:tentative="1">
-      <w:start w:val="1"/>
-      <w:numFmt w:val="lowerRoman"/>
-      <w:lvlText w:val="%6."/>
-      <w:lvlJc w:val="right"/>
-      <w:pPr>
-        <w:ind w:left="4320" w:hanging="180"/>
-      </w:pPr>
-    </w:lvl>
-    <w:lvl w:ilvl="6" w:tplc="0416000F" w:tentative="1">
-      <w:start w:val="1"/>
-      <w:numFmt w:val="decimal"/>
-      <w:lvlText w:val="%7."/>
-      <w:lvlJc w:val="left"/>
-      <w:pPr>
-        <w:ind w:left="5040" w:hanging="360"/>
-      </w:pPr>
-    </w:lvl>
-    <w:lvl w:ilvl="7" w:tplc="04160019" w:tentative="1">
-      <w:start w:val="1"/>
-      <w:numFmt w:val="lowerLetter"/>
-      <w:lvlText w:val="%8."/>
-      <w:lvlJc w:val="left"/>
-      <w:pPr>
-        <w:ind w:left="5760" w:hanging="360"/>
-      </w:pPr>
-    </w:lvl>
-    <w:lvl w:ilvl="8" w:tplc="0416001B" w:tentative="1">
-      <w:start w:val="1"/>
-      <w:numFmt w:val="lowerRoman"/>
-      <w:lvlText w:val="%9."/>
-      <w:lvlJc w:val="right"/>
-      <w:pPr>
-        <w:ind w:left="6480" w:hanging="180"/>
+        <w:ind w:left="360" w:hanging="360"/>
+      </w:pPr>
+    </w:lvl>
+    <w:lvl w:ilvl="1">
+      <w:start w:val="1"/>
+      <w:numFmt w:val="decimal"/>
+      <w:lvlText w:val="%1.%2."/>
+      <w:lvlJc w:val="left"/>
+      <w:pPr>
+        <w:ind w:left="792" w:hanging="432"/>
+      </w:pPr>
+    </w:lvl>
+    <w:lvl w:ilvl="2">
+      <w:start w:val="1"/>
+      <w:numFmt w:val="decimal"/>
+      <w:lvlText w:val="%1.%2.%3."/>
+      <w:lvlJc w:val="left"/>
+      <w:pPr>
+        <w:ind w:left="1224" w:hanging="504"/>
+      </w:pPr>
+    </w:lvl>
+    <w:lvl w:ilvl="3">
+      <w:start w:val="1"/>
+      <w:numFmt w:val="decimal"/>
+      <w:lvlText w:val="%1.%2.%3.%4."/>
+      <w:lvlJc w:val="left"/>
+      <w:pPr>
+        <w:ind w:left="1728" w:hanging="648"/>
+      </w:pPr>
+    </w:lvl>
+    <w:lvl w:ilvl="4">
+      <w:start w:val="1"/>
+      <w:numFmt w:val="decimal"/>
+      <w:lvlText w:val="%1.%2.%3.%4.%5."/>
+      <w:lvlJc w:val="left"/>
+      <w:pPr>
+        <w:ind w:left="2232" w:hanging="792"/>
+      </w:pPr>
+    </w:lvl>
+    <w:lvl w:ilvl="5">
+      <w:start w:val="1"/>
+      <w:numFmt w:val="decimal"/>
+      <w:lvlText w:val="%1.%2.%3.%4.%5.%6."/>
+      <w:lvlJc w:val="left"/>
+      <w:pPr>
+        <w:ind w:left="2736" w:hanging="936"/>
+      </w:pPr>
+    </w:lvl>
+    <w:lvl w:ilvl="6">
+      <w:start w:val="1"/>
+      <w:numFmt w:val="decimal"/>
+      <w:lvlText w:val="%1.%2.%3.%4.%5.%6.%7."/>
+      <w:lvlJc w:val="left"/>
+      <w:pPr>
+        <w:ind w:left="3240" w:hanging="1080"/>
+      </w:pPr>
+    </w:lvl>
+    <w:lvl w:ilvl="7">
+      <w:start w:val="1"/>
+      <w:numFmt w:val="decimal"/>
+      <w:lvlText w:val="%1.%2.%3.%4.%5.%6.%7.%8."/>
+      <w:lvlJc w:val="left"/>
+      <w:pPr>
+        <w:ind w:left="3744" w:hanging="1224"/>
+      </w:pPr>
+    </w:lvl>
+    <w:lvl w:ilvl="8">
+      <w:start w:val="1"/>
+      <w:numFmt w:val="decimal"/>
+      <w:lvlText w:val="%1.%2.%3.%4.%5.%6.%7.%8.%9."/>
+      <w:lvlJc w:val="left"/>
+      <w:pPr>
+        <w:ind w:left="4320" w:hanging="1440"/>
       </w:pPr>
     </w:lvl>
   </w:abstractNum>
@@ -3450,6 +3645,92 @@
     </w:lvl>
   </w:abstractNum>
   <w:abstractNum w:abstractNumId="16" w15:restartNumberingAfterBreak="0">
+    <w:nsid w:val="634A47E8"/>
+    <w:multiLevelType w:val="hybridMultilevel"/>
+    <w:tmpl w:val="AD7CF672"/>
+    <w:lvl w:ilvl="0" w:tplc="0416000F">
+      <w:start w:val="1"/>
+      <w:numFmt w:val="decimal"/>
+      <w:lvlText w:val="%1."/>
+      <w:lvlJc w:val="left"/>
+      <w:pPr>
+        <w:ind w:left="1776" w:hanging="360"/>
+      </w:pPr>
+    </w:lvl>
+    <w:lvl w:ilvl="1" w:tplc="04160019" w:tentative="1">
+      <w:start w:val="1"/>
+      <w:numFmt w:val="lowerLetter"/>
+      <w:lvlText w:val="%2."/>
+      <w:lvlJc w:val="left"/>
+      <w:pPr>
+        <w:ind w:left="2496" w:hanging="360"/>
+      </w:pPr>
+    </w:lvl>
+    <w:lvl w:ilvl="2" w:tplc="0416001B" w:tentative="1">
+      <w:start w:val="1"/>
+      <w:numFmt w:val="lowerRoman"/>
+      <w:lvlText w:val="%3."/>
+      <w:lvlJc w:val="right"/>
+      <w:pPr>
+        <w:ind w:left="3216" w:hanging="180"/>
+      </w:pPr>
+    </w:lvl>
+    <w:lvl w:ilvl="3" w:tplc="0416000F" w:tentative="1">
+      <w:start w:val="1"/>
+      <w:numFmt w:val="decimal"/>
+      <w:lvlText w:val="%4."/>
+      <w:lvlJc w:val="left"/>
+      <w:pPr>
+        <w:ind w:left="3936" w:hanging="360"/>
+      </w:pPr>
+    </w:lvl>
+    <w:lvl w:ilvl="4" w:tplc="04160019" w:tentative="1">
+      <w:start w:val="1"/>
+      <w:numFmt w:val="lowerLetter"/>
+      <w:lvlText w:val="%5."/>
+      <w:lvlJc w:val="left"/>
+      <w:pPr>
+        <w:ind w:left="4656" w:hanging="360"/>
+      </w:pPr>
+    </w:lvl>
+    <w:lvl w:ilvl="5" w:tplc="0416001B" w:tentative="1">
+      <w:start w:val="1"/>
+      <w:numFmt w:val="lowerRoman"/>
+      <w:lvlText w:val="%6."/>
+      <w:lvlJc w:val="right"/>
+      <w:pPr>
+        <w:ind w:left="5376" w:hanging="180"/>
+      </w:pPr>
+    </w:lvl>
+    <w:lvl w:ilvl="6" w:tplc="0416000F" w:tentative="1">
+      <w:start w:val="1"/>
+      <w:numFmt w:val="decimal"/>
+      <w:lvlText w:val="%7."/>
+      <w:lvlJc w:val="left"/>
+      <w:pPr>
+        <w:ind w:left="6096" w:hanging="360"/>
+      </w:pPr>
+    </w:lvl>
+    <w:lvl w:ilvl="7" w:tplc="04160019" w:tentative="1">
+      <w:start w:val="1"/>
+      <w:numFmt w:val="lowerLetter"/>
+      <w:lvlText w:val="%8."/>
+      <w:lvlJc w:val="left"/>
+      <w:pPr>
+        <w:ind w:left="6816" w:hanging="360"/>
+      </w:pPr>
+    </w:lvl>
+    <w:lvl w:ilvl="8" w:tplc="0416001B" w:tentative="1">
+      <w:start w:val="1"/>
+      <w:numFmt w:val="lowerRoman"/>
+      <w:lvlText w:val="%9."/>
+      <w:lvlJc w:val="right"/>
+      <w:pPr>
+        <w:ind w:left="7536" w:hanging="180"/>
+      </w:pPr>
+    </w:lvl>
+  </w:abstractNum>
+  <w:abstractNum w:abstractNumId="17" w15:restartNumberingAfterBreak="0">
     <w:nsid w:val="692C7F40"/>
     <w:multiLevelType w:val="hybridMultilevel"/>
     <w:tmpl w:val="78446716"/>
@@ -3562,7 +3843,120 @@
       </w:rPr>
     </w:lvl>
   </w:abstractNum>
-  <w:abstractNum w:abstractNumId="17" w15:restartNumberingAfterBreak="0">
+  <w:abstractNum w:abstractNumId="18" w15:restartNumberingAfterBreak="0">
+    <w:nsid w:val="6EF16F2D"/>
+    <w:multiLevelType w:val="hybridMultilevel"/>
+    <w:tmpl w:val="A4A265A2"/>
+    <w:lvl w:ilvl="0" w:tplc="04160001">
+      <w:start w:val="1"/>
+      <w:numFmt w:val="bullet"/>
+      <w:lvlText w:val=""/>
+      <w:lvlJc w:val="left"/>
+      <w:pPr>
+        <w:ind w:left="1428" w:hanging="360"/>
+      </w:pPr>
+      <w:rPr>
+        <w:rFonts w:ascii="Symbol" w:hAnsi="Symbol" w:hint="default"/>
+      </w:rPr>
+    </w:lvl>
+    <w:lvl w:ilvl="1" w:tplc="04160003" w:tentative="1">
+      <w:start w:val="1"/>
+      <w:numFmt w:val="bullet"/>
+      <w:lvlText w:val="o"/>
+      <w:lvlJc w:val="left"/>
+      <w:pPr>
+        <w:ind w:left="2148" w:hanging="360"/>
+      </w:pPr>
+      <w:rPr>
+        <w:rFonts w:ascii="Courier New" w:hAnsi="Courier New" w:cs="Courier New" w:hint="default"/>
+      </w:rPr>
+    </w:lvl>
+    <w:lvl w:ilvl="2" w:tplc="04160005" w:tentative="1">
+      <w:start w:val="1"/>
+      <w:numFmt w:val="bullet"/>
+      <w:lvlText w:val=""/>
+      <w:lvlJc w:val="left"/>
+      <w:pPr>
+        <w:ind w:left="2868" w:hanging="360"/>
+      </w:pPr>
+      <w:rPr>
+        <w:rFonts w:ascii="Wingdings" w:hAnsi="Wingdings" w:hint="default"/>
+      </w:rPr>
+    </w:lvl>
+    <w:lvl w:ilvl="3" w:tplc="04160001" w:tentative="1">
+      <w:start w:val="1"/>
+      <w:numFmt w:val="bullet"/>
+      <w:lvlText w:val=""/>
+      <w:lvlJc w:val="left"/>
+      <w:pPr>
+        <w:ind w:left="3588" w:hanging="360"/>
+      </w:pPr>
+      <w:rPr>
+        <w:rFonts w:ascii="Symbol" w:hAnsi="Symbol" w:hint="default"/>
+      </w:rPr>
+    </w:lvl>
+    <w:lvl w:ilvl="4" w:tplc="04160003" w:tentative="1">
+      <w:start w:val="1"/>
+      <w:numFmt w:val="bullet"/>
+      <w:lvlText w:val="o"/>
+      <w:lvlJc w:val="left"/>
+      <w:pPr>
+        <w:ind w:left="4308" w:hanging="360"/>
+      </w:pPr>
+      <w:rPr>
+        <w:rFonts w:ascii="Courier New" w:hAnsi="Courier New" w:cs="Courier New" w:hint="default"/>
+      </w:rPr>
+    </w:lvl>
+    <w:lvl w:ilvl="5" w:tplc="04160005" w:tentative="1">
+      <w:start w:val="1"/>
+      <w:numFmt w:val="bullet"/>
+      <w:lvlText w:val=""/>
+      <w:lvlJc w:val="left"/>
+      <w:pPr>
+        <w:ind w:left="5028" w:hanging="360"/>
+      </w:pPr>
+      <w:rPr>
+        <w:rFonts w:ascii="Wingdings" w:hAnsi="Wingdings" w:hint="default"/>
+      </w:rPr>
+    </w:lvl>
+    <w:lvl w:ilvl="6" w:tplc="04160001" w:tentative="1">
+      <w:start w:val="1"/>
+      <w:numFmt w:val="bullet"/>
+      <w:lvlText w:val=""/>
+      <w:lvlJc w:val="left"/>
+      <w:pPr>
+        <w:ind w:left="5748" w:hanging="360"/>
+      </w:pPr>
+      <w:rPr>
+        <w:rFonts w:ascii="Symbol" w:hAnsi="Symbol" w:hint="default"/>
+      </w:rPr>
+    </w:lvl>
+    <w:lvl w:ilvl="7" w:tplc="04160003" w:tentative="1">
+      <w:start w:val="1"/>
+      <w:numFmt w:val="bullet"/>
+      <w:lvlText w:val="o"/>
+      <w:lvlJc w:val="left"/>
+      <w:pPr>
+        <w:ind w:left="6468" w:hanging="360"/>
+      </w:pPr>
+      <w:rPr>
+        <w:rFonts w:ascii="Courier New" w:hAnsi="Courier New" w:cs="Courier New" w:hint="default"/>
+      </w:rPr>
+    </w:lvl>
+    <w:lvl w:ilvl="8" w:tplc="04160005" w:tentative="1">
+      <w:start w:val="1"/>
+      <w:numFmt w:val="bullet"/>
+      <w:lvlText w:val=""/>
+      <w:lvlJc w:val="left"/>
+      <w:pPr>
+        <w:ind w:left="7188" w:hanging="360"/>
+      </w:pPr>
+      <w:rPr>
+        <w:rFonts w:ascii="Wingdings" w:hAnsi="Wingdings" w:hint="default"/>
+      </w:rPr>
+    </w:lvl>
+  </w:abstractNum>
+  <w:abstractNum w:abstractNumId="19" w15:restartNumberingAfterBreak="0">
     <w:nsid w:val="718C5196"/>
     <w:multiLevelType w:val="hybridMultilevel"/>
     <w:tmpl w:val="2512780A"/>
@@ -3654,7 +4048,7 @@
       </w:pPr>
     </w:lvl>
   </w:abstractNum>
-  <w:abstractNum w:abstractNumId="18" w15:restartNumberingAfterBreak="0">
+  <w:abstractNum w:abstractNumId="20" w15:restartNumberingAfterBreak="0">
     <w:nsid w:val="749A7B0B"/>
     <w:multiLevelType w:val="multilevel"/>
     <w:tmpl w:val="85B4DA2C"/>
@@ -3767,7 +4161,7 @@
       </w:rPr>
     </w:lvl>
   </w:abstractNum>
-  <w:abstractNum w:abstractNumId="19" w15:restartNumberingAfterBreak="0">
+  <w:abstractNum w:abstractNumId="21" w15:restartNumberingAfterBreak="0">
     <w:nsid w:val="7642227F"/>
     <w:multiLevelType w:val="multilevel"/>
     <w:tmpl w:val="85B4DA2C"/>
@@ -3881,7 +4275,7 @@
     </w:lvl>
   </w:abstractNum>
   <w:num w:numId="1">
-    <w:abstractNumId w:val="17"/>
+    <w:abstractNumId w:val="19"/>
   </w:num>
   <w:num w:numId="2">
     <w:abstractNumId w:val="15"/>
@@ -3893,7 +4287,7 @@
     <w:abstractNumId w:val="4"/>
   </w:num>
   <w:num w:numId="5">
-    <w:abstractNumId w:val="18"/>
+    <w:abstractNumId w:val="20"/>
   </w:num>
   <w:num w:numId="6">
     <w:abstractNumId w:val="5"/>
@@ -3908,7 +4302,7 @@
     <w:abstractNumId w:val="12"/>
   </w:num>
   <w:num w:numId="10">
-    <w:abstractNumId w:val="19"/>
+    <w:abstractNumId w:val="21"/>
   </w:num>
   <w:num w:numId="11">
     <w:abstractNumId w:val="7"/>
@@ -3917,7 +4311,7 @@
     <w:abstractNumId w:val="9"/>
   </w:num>
   <w:num w:numId="13">
-    <w:abstractNumId w:val="16"/>
+    <w:abstractNumId w:val="17"/>
   </w:num>
   <w:num w:numId="14">
     <w:abstractNumId w:val="13"/>
@@ -3939,6 +4333,12 @@
   </w:num>
   <w:num w:numId="20">
     <w:abstractNumId w:val="0"/>
+  </w:num>
+  <w:num w:numId="21">
+    <w:abstractNumId w:val="18"/>
+  </w:num>
+  <w:num w:numId="22">
+    <w:abstractNumId w:val="16"/>
   </w:num>
 </w:numbering>
 </file>
@@ -4345,7 +4745,7 @@
     <w:link w:val="Ttulo1Char"/>
     <w:uiPriority w:val="9"/>
     <w:qFormat/>
-    <w:rsid w:val="00CA5058"/>
+    <w:rsid w:val="00FD6F58"/>
     <w:pPr>
       <w:keepNext/>
       <w:keepLines/>
@@ -4353,9 +4753,9 @@
       <w:outlineLvl w:val="0"/>
     </w:pPr>
     <w:rPr>
-      <w:rFonts w:asciiTheme="majorHAnsi" w:eastAsiaTheme="majorEastAsia" w:hAnsiTheme="majorHAnsi" w:cstheme="majorBidi"/>
+      <w:rFonts w:ascii="Arial" w:eastAsiaTheme="majorEastAsia" w:hAnsi="Arial" w:cstheme="majorBidi"/>
       <w:color w:val="2E74B5" w:themeColor="accent1" w:themeShade="BF"/>
-      <w:sz w:val="32"/>
+      <w:sz w:val="28"/>
       <w:szCs w:val="32"/>
     </w:rPr>
   </w:style>
@@ -4367,7 +4767,7 @@
     <w:uiPriority w:val="9"/>
     <w:unhideWhenUsed/>
     <w:qFormat/>
-    <w:rsid w:val="00CA5058"/>
+    <w:rsid w:val="00FD6F58"/>
     <w:pPr>
       <w:keepNext/>
       <w:keepLines/>
@@ -4375,8 +4775,8 @@
       <w:outlineLvl w:val="1"/>
     </w:pPr>
     <w:rPr>
-      <w:rFonts w:asciiTheme="majorHAnsi" w:eastAsiaTheme="majorEastAsia" w:hAnsiTheme="majorHAnsi" w:cstheme="majorBidi"/>
-      <w:color w:val="2E74B5" w:themeColor="accent1" w:themeShade="BF"/>
+      <w:rFonts w:ascii="Arial" w:eastAsiaTheme="majorEastAsia" w:hAnsi="Arial" w:cstheme="majorBidi"/>
+      <w:b/>
       <w:sz w:val="26"/>
       <w:szCs w:val="26"/>
     </w:rPr>
@@ -4562,11 +4962,11 @@
     <w:basedOn w:val="Fontepargpadro"/>
     <w:link w:val="Ttulo1"/>
     <w:uiPriority w:val="9"/>
-    <w:rsid w:val="00CA5058"/>
+    <w:rsid w:val="00FD6F58"/>
     <w:rPr>
-      <w:rFonts w:asciiTheme="majorHAnsi" w:eastAsiaTheme="majorEastAsia" w:hAnsiTheme="majorHAnsi" w:cstheme="majorBidi"/>
+      <w:rFonts w:ascii="Arial" w:eastAsiaTheme="majorEastAsia" w:hAnsi="Arial" w:cstheme="majorBidi"/>
       <w:color w:val="2E74B5" w:themeColor="accent1" w:themeShade="BF"/>
-      <w:sz w:val="32"/>
+      <w:sz w:val="28"/>
       <w:szCs w:val="32"/>
     </w:rPr>
   </w:style>
@@ -4674,12 +5074,31 @@
     <w:basedOn w:val="Fontepargpadro"/>
     <w:link w:val="Ttulo2"/>
     <w:uiPriority w:val="9"/>
-    <w:rsid w:val="00CA5058"/>
+    <w:rsid w:val="00FD6F58"/>
     <w:rPr>
-      <w:rFonts w:asciiTheme="majorHAnsi" w:eastAsiaTheme="majorEastAsia" w:hAnsiTheme="majorHAnsi" w:cstheme="majorBidi"/>
-      <w:color w:val="2E74B5" w:themeColor="accent1" w:themeShade="BF"/>
+      <w:rFonts w:ascii="Arial" w:eastAsiaTheme="majorEastAsia" w:hAnsi="Arial" w:cstheme="majorBidi"/>
+      <w:b/>
       <w:sz w:val="26"/>
       <w:szCs w:val="26"/>
+    </w:rPr>
+  </w:style>
+  <w:style w:type="paragraph" w:styleId="Legenda">
+    <w:name w:val="caption"/>
+    <w:basedOn w:val="Normal"/>
+    <w:next w:val="Normal"/>
+    <w:uiPriority w:val="35"/>
+    <w:unhideWhenUsed/>
+    <w:qFormat/>
+    <w:rsid w:val="00CA7E4E"/>
+    <w:pPr>
+      <w:spacing w:after="200" w:line="240" w:lineRule="auto"/>
+    </w:pPr>
+    <w:rPr>
+      <w:i/>
+      <w:iCs/>
+      <w:color w:val="44546A" w:themeColor="text2"/>
+      <w:sz w:val="18"/>
+      <w:szCs w:val="18"/>
     </w:rPr>
   </w:style>
 </w:styles>
@@ -4969,7 +5388,7 @@
 </file>
 
 <file path=customXml/itemProps1.xml><?xml version="1.0" encoding="utf-8"?>
-<ds:datastoreItem xmlns:ds="http://schemas.openxmlformats.org/officeDocument/2006/customXml" ds:itemID="{87B86CB5-8A4E-45F7-B377-2C5F25834275}">
+<ds:datastoreItem xmlns:ds="http://schemas.openxmlformats.org/officeDocument/2006/customXml" ds:itemID="{2BDBA0FD-B896-4AB8-B01B-A6CF106F6CCA}">
   <ds:schemaRefs>
     <ds:schemaRef ds:uri="http://schemas.openxmlformats.org/officeDocument/2006/bibliography"/>
   </ds:schemaRefs>

</xml_diff>

<commit_message>
implementação do funcionalidade consulta dam Alteração da functionalidade consulta itbi inclusão de novos arquivos de função (situação, descricao banco)
</commit_message>
<xml_diff>
--- a/documentos/Manual_acesso_sam.docx
+++ b/documentos/Manual_acesso_sam.docx
@@ -1237,14 +1237,27 @@
       <w:r>
         <w:t xml:space="preserve">Figura </w:t>
       </w:r>
-      <w:fldSimple w:instr=" SEQ Figura \* ARABIC ">
-        <w:r>
-          <w:rPr>
-            <w:noProof/>
-          </w:rPr>
-          <w:t>1</w:t>
-        </w:r>
-      </w:fldSimple>
+      <w:r>
+        <w:fldChar w:fldCharType="begin"/>
+      </w:r>
+      <w:r>
+        <w:instrText xml:space="preserve"> SEQ Figura \* ARABIC </w:instrText>
+      </w:r>
+      <w:r>
+        <w:fldChar w:fldCharType="separate"/>
+      </w:r>
+      <w:r>
+        <w:rPr>
+          <w:noProof/>
+        </w:rPr>
+        <w:t>1</w:t>
+      </w:r>
+      <w:r>
+        <w:rPr>
+          <w:noProof/>
+        </w:rPr>
+        <w:fldChar w:fldCharType="end"/>
+      </w:r>
       <w:r>
         <w:t xml:space="preserve"> Tela de Login do SAM</w:t>
       </w:r>
@@ -1331,6 +1344,8 @@
           <w:rFonts w:ascii="Arial" w:hAnsi="Arial" w:cs="Arial"/>
         </w:rPr>
       </w:pPr>
+      <w:bookmarkStart w:id="2" w:name="_GoBack"/>
+      <w:bookmarkEnd w:id="2"/>
       <w:r>
         <w:rPr>
           <w:rFonts w:ascii="Arial" w:hAnsi="Arial" w:cs="Arial"/>
@@ -1541,28 +1556,427 @@
       <w:pPr>
         <w:pStyle w:val="PargrafodaLista"/>
         <w:numPr>
-          <w:ilvl w:val="2"/>
+          <w:ilvl w:val="1"/>
           <w:numId w:val="9"/>
         </w:numPr>
+        <w:rPr>
+          <w:b/>
+        </w:rPr>
       </w:pPr>
       <w:r>
-        <w:t xml:space="preserve"> Cadastramento de Ruas</w:t>
+        <w:rPr>
+          <w:b/>
+        </w:rPr>
+        <w:t>TABELA DE CAMPOS FORMULÁRIO</w:t>
       </w:r>
     </w:p>
     <w:p>
       <w:pPr>
-        <w:ind w:left="720"/>
+        <w:pStyle w:val="Legenda"/>
+        <w:keepNext/>
+        <w:numPr>
+          <w:ilvl w:val="0"/>
+          <w:numId w:val="9"/>
+        </w:numPr>
+        <w:jc w:val="center"/>
       </w:pPr>
       <w:r>
-        <w:t>Para efetuar o cadastro de uma nova Rua, o usuário poderá informar o código da rua desejada, porém caso o código já esteja alocado para alguma outra rua, uma mensagem de erro irá aparece (“CÓDIGO INVÁLIDO”)</w:t>
+        <w:t xml:space="preserve">Tabela </w:t>
       </w:r>
-      <w:bookmarkStart w:id="2" w:name="_GoBack"/>
-      <w:bookmarkEnd w:id="2"/>
       <w:r>
+        <w:fldChar w:fldCharType="begin"/>
+      </w:r>
+      <w:r>
+        <w:instrText xml:space="preserve"> SEQ Tabela \* ARABIC </w:instrText>
+      </w:r>
+      <w:r>
+        <w:fldChar w:fldCharType="separate"/>
+      </w:r>
+      <w:r>
+        <w:rPr>
+          <w:noProof/>
+        </w:rPr>
+        <w:t>1</w:t>
+      </w:r>
+      <w:r>
+        <w:fldChar w:fldCharType="end"/>
+      </w:r>
+      <w:r>
+        <w:t>: TABELA CAMPOS CADASTRO RUA</w:t>
+      </w:r>
+    </w:p>
+    <w:tbl>
+      <w:tblPr>
+        <w:tblStyle w:val="Tabelacomgrade"/>
+        <w:tblW w:w="0" w:type="auto"/>
+        <w:tblInd w:w="1224" w:type="dxa"/>
+        <w:tblLook w:val="04A0" w:firstRow="1" w:lastRow="0" w:firstColumn="1" w:lastColumn="0" w:noHBand="0" w:noVBand="1"/>
+      </w:tblPr>
+      <w:tblGrid>
+        <w:gridCol w:w="1719"/>
+        <w:gridCol w:w="1843"/>
+        <w:gridCol w:w="2220"/>
+        <w:gridCol w:w="1714"/>
+      </w:tblGrid>
+      <w:tr>
+        <w:tc>
+          <w:tcPr>
+            <w:tcW w:w="1719" w:type="dxa"/>
+          </w:tcPr>
+          <w:p>
+            <w:pPr>
+              <w:pStyle w:val="PargrafodaLista"/>
+              <w:ind w:left="0"/>
+              <w:rPr>
+                <w:b/>
+              </w:rPr>
+            </w:pPr>
+            <w:r>
+              <w:rPr>
+                <w:b/>
+              </w:rPr>
+              <w:t>CAMPO</w:t>
+            </w:r>
+          </w:p>
+        </w:tc>
+        <w:tc>
+          <w:tcPr>
+            <w:tcW w:w="1843" w:type="dxa"/>
+          </w:tcPr>
+          <w:p>
+            <w:pPr>
+              <w:pStyle w:val="PargrafodaLista"/>
+              <w:ind w:left="0"/>
+              <w:rPr>
+                <w:b/>
+              </w:rPr>
+            </w:pPr>
+            <w:r>
+              <w:rPr>
+                <w:b/>
+              </w:rPr>
+              <w:t xml:space="preserve">TIPO </w:t>
+            </w:r>
+          </w:p>
+        </w:tc>
+        <w:tc>
+          <w:tcPr>
+            <w:tcW w:w="2220" w:type="dxa"/>
+          </w:tcPr>
+          <w:p>
+            <w:pPr>
+              <w:pStyle w:val="PargrafodaLista"/>
+              <w:ind w:left="0"/>
+              <w:rPr>
+                <w:b/>
+              </w:rPr>
+            </w:pPr>
+            <w:r>
+              <w:rPr>
+                <w:b/>
+              </w:rPr>
+              <w:t>TAMANHO</w:t>
+            </w:r>
+            <w:r>
+              <w:rPr>
+                <w:b/>
+              </w:rPr>
+              <w:t xml:space="preserve"> (</w:t>
+            </w:r>
+            <w:r>
+              <w:rPr>
+                <w:sz w:val="18"/>
+                <w:szCs w:val="18"/>
+              </w:rPr>
+              <w:t>MIN-MAX</w:t>
+            </w:r>
+            <w:r>
+              <w:rPr>
+                <w:b/>
+              </w:rPr>
+              <w:t>)</w:t>
+            </w:r>
+          </w:p>
+        </w:tc>
+        <w:tc>
+          <w:tcPr>
+            <w:tcW w:w="1714" w:type="dxa"/>
+          </w:tcPr>
+          <w:p>
+            <w:pPr>
+              <w:pStyle w:val="PargrafodaLista"/>
+              <w:ind w:left="0"/>
+              <w:rPr>
+                <w:b/>
+              </w:rPr>
+            </w:pPr>
+            <w:r>
+              <w:rPr>
+                <w:b/>
+              </w:rPr>
+              <w:t>OBRIGATÓRIO</w:t>
+            </w:r>
+          </w:p>
+        </w:tc>
+      </w:tr>
+      <w:tr>
+        <w:tc>
+          <w:tcPr>
+            <w:tcW w:w="1719" w:type="dxa"/>
+          </w:tcPr>
+          <w:p>
+            <w:pPr>
+              <w:pStyle w:val="PargrafodaLista"/>
+              <w:ind w:left="0"/>
+              <w:jc w:val="center"/>
+            </w:pPr>
+            <w:r>
+              <w:t>CODIGO</w:t>
+            </w:r>
+          </w:p>
+        </w:tc>
+        <w:tc>
+          <w:tcPr>
+            <w:tcW w:w="1843" w:type="dxa"/>
+          </w:tcPr>
+          <w:p>
+            <w:pPr>
+              <w:pStyle w:val="PargrafodaLista"/>
+              <w:ind w:left="0"/>
+              <w:jc w:val="center"/>
+            </w:pPr>
+            <w:r>
+              <w:t>NUMÉRICO</w:t>
+            </w:r>
+          </w:p>
+        </w:tc>
+        <w:tc>
+          <w:tcPr>
+            <w:tcW w:w="2220" w:type="dxa"/>
+          </w:tcPr>
+          <w:p>
+            <w:pPr>
+              <w:pStyle w:val="PargrafodaLista"/>
+              <w:ind w:left="0"/>
+              <w:jc w:val="center"/>
+            </w:pPr>
+            <w:r>
+              <w:t>6 – 6</w:t>
+            </w:r>
+          </w:p>
+        </w:tc>
+        <w:tc>
+          <w:tcPr>
+            <w:tcW w:w="1714" w:type="dxa"/>
+          </w:tcPr>
+          <w:p>
+            <w:pPr>
+              <w:pStyle w:val="PargrafodaLista"/>
+              <w:ind w:left="0"/>
+              <w:jc w:val="center"/>
+            </w:pPr>
+            <w:r>
+              <w:t>SIM</w:t>
+            </w:r>
+          </w:p>
+        </w:tc>
+      </w:tr>
+      <w:tr>
+        <w:tc>
+          <w:tcPr>
+            <w:tcW w:w="1719" w:type="dxa"/>
+          </w:tcPr>
+          <w:p>
+            <w:pPr>
+              <w:pStyle w:val="PargrafodaLista"/>
+              <w:ind w:left="0"/>
+              <w:jc w:val="center"/>
+            </w:pPr>
+            <w:r>
+              <w:t>DESCRICAO</w:t>
+            </w:r>
+          </w:p>
+        </w:tc>
+        <w:tc>
+          <w:tcPr>
+            <w:tcW w:w="1843" w:type="dxa"/>
+          </w:tcPr>
+          <w:p>
+            <w:pPr>
+              <w:pStyle w:val="PargrafodaLista"/>
+              <w:ind w:left="0"/>
+              <w:jc w:val="center"/>
+            </w:pPr>
+            <w:r>
+              <w:t>ALFA-NUMÉRICO</w:t>
+            </w:r>
+          </w:p>
+        </w:tc>
+        <w:tc>
+          <w:tcPr>
+            <w:tcW w:w="2220" w:type="dxa"/>
+          </w:tcPr>
+          <w:p>
+            <w:pPr>
+              <w:pStyle w:val="PargrafodaLista"/>
+              <w:ind w:left="0"/>
+              <w:jc w:val="center"/>
+            </w:pPr>
+            <w:r>
+              <w:t>3 – 30</w:t>
+            </w:r>
+          </w:p>
+        </w:tc>
+        <w:tc>
+          <w:tcPr>
+            <w:tcW w:w="1714" w:type="dxa"/>
+          </w:tcPr>
+          <w:p>
+            <w:pPr>
+              <w:pStyle w:val="PargrafodaLista"/>
+              <w:ind w:left="0"/>
+              <w:jc w:val="center"/>
+            </w:pPr>
+            <w:r>
+              <w:t>SIM</w:t>
+            </w:r>
+          </w:p>
+        </w:tc>
+      </w:tr>
+      <w:tr>
+        <w:tc>
+          <w:tcPr>
+            <w:tcW w:w="1719" w:type="dxa"/>
+          </w:tcPr>
+          <w:p>
+            <w:pPr>
+              <w:pStyle w:val="PargrafodaLista"/>
+              <w:ind w:left="0"/>
+              <w:jc w:val="center"/>
+            </w:pPr>
+            <w:r>
+              <w:t>TIPO</w:t>
+            </w:r>
+          </w:p>
+        </w:tc>
+        <w:tc>
+          <w:tcPr>
+            <w:tcW w:w="1843" w:type="dxa"/>
+          </w:tcPr>
+          <w:p>
+            <w:pPr>
+              <w:pStyle w:val="PargrafodaLista"/>
+              <w:ind w:left="0"/>
+              <w:jc w:val="center"/>
+            </w:pPr>
+            <w:r>
+              <w:t>ALFA</w:t>
+            </w:r>
+          </w:p>
+        </w:tc>
+        <w:tc>
+          <w:tcPr>
+            <w:tcW w:w="2220" w:type="dxa"/>
+          </w:tcPr>
+          <w:p>
+            <w:pPr>
+              <w:jc w:val="center"/>
+            </w:pPr>
+            <w:r>
+              <w:t>1–4</w:t>
+            </w:r>
+          </w:p>
+        </w:tc>
+        <w:tc>
+          <w:tcPr>
+            <w:tcW w:w="1714" w:type="dxa"/>
+          </w:tcPr>
+          <w:p>
+            <w:pPr>
+              <w:pStyle w:val="PargrafodaLista"/>
+              <w:ind w:left="0"/>
+              <w:jc w:val="center"/>
+            </w:pPr>
+            <w:r>
+              <w:t>SIM</w:t>
+            </w:r>
+          </w:p>
+        </w:tc>
+      </w:tr>
+      <w:tr>
+        <w:tc>
+          <w:tcPr>
+            <w:tcW w:w="1719" w:type="dxa"/>
+          </w:tcPr>
+          <w:p>
+            <w:pPr>
+              <w:pStyle w:val="PargrafodaLista"/>
+              <w:ind w:left="0"/>
+              <w:jc w:val="center"/>
+            </w:pPr>
+            <w:r>
+              <w:t>CEP</w:t>
+            </w:r>
+          </w:p>
+        </w:tc>
+        <w:tc>
+          <w:tcPr>
+            <w:tcW w:w="1843" w:type="dxa"/>
+          </w:tcPr>
+          <w:p>
+            <w:pPr>
+              <w:pStyle w:val="PargrafodaLista"/>
+              <w:ind w:left="0"/>
+              <w:jc w:val="center"/>
+            </w:pPr>
+            <w:r>
+              <w:t>NUMÉRICO</w:t>
+            </w:r>
+          </w:p>
+        </w:tc>
+        <w:tc>
+          <w:tcPr>
+            <w:tcW w:w="2220" w:type="dxa"/>
+          </w:tcPr>
+          <w:p>
+            <w:pPr>
+              <w:jc w:val="center"/>
+            </w:pPr>
+            <w:r>
+              <w:t xml:space="preserve">8–8 </w:t>
+            </w:r>
+          </w:p>
+        </w:tc>
+        <w:tc>
+          <w:tcPr>
+            <w:tcW w:w="1714" w:type="dxa"/>
+          </w:tcPr>
+          <w:p>
+            <w:pPr>
+              <w:pStyle w:val="PargrafodaLista"/>
+              <w:ind w:left="0"/>
+              <w:jc w:val="center"/>
+            </w:pPr>
+            <w:r>
+              <w:t>SIM</w:t>
+            </w:r>
+          </w:p>
+        </w:tc>
+      </w:tr>
+    </w:tbl>
+    <w:p>
+      <w:pPr>
+        <w:rPr>
+          <w:b/>
+        </w:rPr>
+      </w:pPr>
+      <w:r>
+        <w:rPr>
+          <w:b/>
+        </w:rPr>
         <w:t xml:space="preserve"> </w:t>
       </w:r>
     </w:p>
-    <w:p/>
     <w:p>
       <w:pPr>
         <w:pStyle w:val="PargrafodaLista"/>
@@ -1570,14 +1984,26 @@
           <w:ilvl w:val="2"/>
           <w:numId w:val="9"/>
         </w:numPr>
+        <w:rPr>
+          <w:b/>
+        </w:rPr>
       </w:pPr>
       <w:r>
-        <w:t xml:space="preserve"> Alteração de Ruas</w:t>
+        <w:rPr>
+          <w:b/>
+        </w:rPr>
+        <w:t>Cadastramento de Ruas</w:t>
       </w:r>
     </w:p>
     <w:p>
       <w:pPr>
         <w:pStyle w:val="PargrafodaLista"/>
+        <w:ind w:left="1224"/>
+      </w:pPr>
+    </w:p>
+    <w:p>
+      <w:pPr>
+        <w:ind w:left="720" w:firstLine="504"/>
       </w:pPr>
     </w:p>
     <w:p/>
@@ -1588,10 +2014,53 @@
           <w:ilvl w:val="2"/>
           <w:numId w:val="9"/>
         </w:numPr>
+        <w:rPr>
+          <w:b/>
+        </w:rPr>
       </w:pPr>
       <w:r>
-        <w:t xml:space="preserve"> Exclusão de Ruas</w:t>
+        <w:t xml:space="preserve"> </w:t>
       </w:r>
+      <w:r>
+        <w:rPr>
+          <w:b/>
+        </w:rPr>
+        <w:t>Alteração de Ruas</w:t>
+      </w:r>
+    </w:p>
+    <w:p/>
+    <w:p>
+      <w:pPr>
+        <w:pStyle w:val="PargrafodaLista"/>
+      </w:pPr>
+    </w:p>
+    <w:p/>
+    <w:p>
+      <w:pPr>
+        <w:pStyle w:val="PargrafodaLista"/>
+        <w:numPr>
+          <w:ilvl w:val="2"/>
+          <w:numId w:val="9"/>
+        </w:numPr>
+        <w:rPr>
+          <w:b/>
+        </w:rPr>
+      </w:pPr>
+      <w:r>
+        <w:t xml:space="preserve"> </w:t>
+      </w:r>
+      <w:r>
+        <w:rPr>
+          <w:b/>
+        </w:rPr>
+        <w:t>Exclusão de Ruas</w:t>
+      </w:r>
+    </w:p>
+    <w:p>
+      <w:pPr>
+        <w:pStyle w:val="PargrafodaLista"/>
+        <w:ind w:left="360"/>
+      </w:pPr>
     </w:p>
     <w:p/>
     <w:p>
@@ -2281,6 +2750,95 @@
     </w:lvl>
   </w:abstractNum>
   <w:abstractNum w:abstractNumId="3" w15:restartNumberingAfterBreak="0">
+    <w:nsid w:val="23651ECC"/>
+    <w:multiLevelType w:val="hybridMultilevel"/>
+    <w:tmpl w:val="4E2C4FFA"/>
+    <w:lvl w:ilvl="0" w:tplc="0A722F06">
+      <w:start w:val="1"/>
+      <w:numFmt w:val="decimal"/>
+      <w:lvlText w:val="%1-"/>
+      <w:lvlJc w:val="left"/>
+      <w:pPr>
+        <w:ind w:left="720" w:hanging="360"/>
+      </w:pPr>
+      <w:rPr>
+        <w:rFonts w:hint="default"/>
+      </w:rPr>
+    </w:lvl>
+    <w:lvl w:ilvl="1" w:tplc="04160019" w:tentative="1">
+      <w:start w:val="1"/>
+      <w:numFmt w:val="lowerLetter"/>
+      <w:lvlText w:val="%2."/>
+      <w:lvlJc w:val="left"/>
+      <w:pPr>
+        <w:ind w:left="1440" w:hanging="360"/>
+      </w:pPr>
+    </w:lvl>
+    <w:lvl w:ilvl="2" w:tplc="0416001B" w:tentative="1">
+      <w:start w:val="1"/>
+      <w:numFmt w:val="lowerRoman"/>
+      <w:lvlText w:val="%3."/>
+      <w:lvlJc w:val="right"/>
+      <w:pPr>
+        <w:ind w:left="2160" w:hanging="180"/>
+      </w:pPr>
+    </w:lvl>
+    <w:lvl w:ilvl="3" w:tplc="0416000F" w:tentative="1">
+      <w:start w:val="1"/>
+      <w:numFmt w:val="decimal"/>
+      <w:lvlText w:val="%4."/>
+      <w:lvlJc w:val="left"/>
+      <w:pPr>
+        <w:ind w:left="2880" w:hanging="360"/>
+      </w:pPr>
+    </w:lvl>
+    <w:lvl w:ilvl="4" w:tplc="04160019" w:tentative="1">
+      <w:start w:val="1"/>
+      <w:numFmt w:val="lowerLetter"/>
+      <w:lvlText w:val="%5."/>
+      <w:lvlJc w:val="left"/>
+      <w:pPr>
+        <w:ind w:left="3600" w:hanging="360"/>
+      </w:pPr>
+    </w:lvl>
+    <w:lvl w:ilvl="5" w:tplc="0416001B" w:tentative="1">
+      <w:start w:val="1"/>
+      <w:numFmt w:val="lowerRoman"/>
+      <w:lvlText w:val="%6."/>
+      <w:lvlJc w:val="right"/>
+      <w:pPr>
+        <w:ind w:left="4320" w:hanging="180"/>
+      </w:pPr>
+    </w:lvl>
+    <w:lvl w:ilvl="6" w:tplc="0416000F" w:tentative="1">
+      <w:start w:val="1"/>
+      <w:numFmt w:val="decimal"/>
+      <w:lvlText w:val="%7."/>
+      <w:lvlJc w:val="left"/>
+      <w:pPr>
+        <w:ind w:left="5040" w:hanging="360"/>
+      </w:pPr>
+    </w:lvl>
+    <w:lvl w:ilvl="7" w:tplc="04160019" w:tentative="1">
+      <w:start w:val="1"/>
+      <w:numFmt w:val="lowerLetter"/>
+      <w:lvlText w:val="%8."/>
+      <w:lvlJc w:val="left"/>
+      <w:pPr>
+        <w:ind w:left="5760" w:hanging="360"/>
+      </w:pPr>
+    </w:lvl>
+    <w:lvl w:ilvl="8" w:tplc="0416001B" w:tentative="1">
+      <w:start w:val="1"/>
+      <w:numFmt w:val="lowerRoman"/>
+      <w:lvlText w:val="%9."/>
+      <w:lvlJc w:val="right"/>
+      <w:pPr>
+        <w:ind w:left="6480" w:hanging="180"/>
+      </w:pPr>
+    </w:lvl>
+  </w:abstractNum>
+  <w:abstractNum w:abstractNumId="4" w15:restartNumberingAfterBreak="0">
     <w:nsid w:val="292D6A69"/>
     <w:multiLevelType w:val="multilevel"/>
     <w:tmpl w:val="85B4DA2C"/>
@@ -2393,7 +2951,7 @@
       </w:rPr>
     </w:lvl>
   </w:abstractNum>
-  <w:abstractNum w:abstractNumId="4" w15:restartNumberingAfterBreak="0">
+  <w:abstractNum w:abstractNumId="5" w15:restartNumberingAfterBreak="0">
     <w:nsid w:val="2CAC7453"/>
     <w:multiLevelType w:val="multilevel"/>
     <w:tmpl w:val="CC4E7070"/>
@@ -2506,7 +3064,7 @@
       </w:rPr>
     </w:lvl>
   </w:abstractNum>
-  <w:abstractNum w:abstractNumId="5" w15:restartNumberingAfterBreak="0">
+  <w:abstractNum w:abstractNumId="6" w15:restartNumberingAfterBreak="0">
     <w:nsid w:val="2EEE2B95"/>
     <w:multiLevelType w:val="multilevel"/>
     <w:tmpl w:val="CC4E7070"/>
@@ -2619,7 +3177,7 @@
       </w:rPr>
     </w:lvl>
   </w:abstractNum>
-  <w:abstractNum w:abstractNumId="6" w15:restartNumberingAfterBreak="0">
+  <w:abstractNum w:abstractNumId="7" w15:restartNumberingAfterBreak="0">
     <w:nsid w:val="32BA4AD2"/>
     <w:multiLevelType w:val="multilevel"/>
     <w:tmpl w:val="85B4DA2C"/>
@@ -2732,7 +3290,7 @@
       </w:rPr>
     </w:lvl>
   </w:abstractNum>
-  <w:abstractNum w:abstractNumId="7" w15:restartNumberingAfterBreak="0">
+  <w:abstractNum w:abstractNumId="8" w15:restartNumberingAfterBreak="0">
     <w:nsid w:val="360A5F11"/>
     <w:multiLevelType w:val="hybridMultilevel"/>
     <w:tmpl w:val="1752F484"/>
@@ -2845,7 +3403,7 @@
       </w:rPr>
     </w:lvl>
   </w:abstractNum>
-  <w:abstractNum w:abstractNumId="8" w15:restartNumberingAfterBreak="0">
+  <w:abstractNum w:abstractNumId="9" w15:restartNumberingAfterBreak="0">
     <w:nsid w:val="373D57D1"/>
     <w:multiLevelType w:val="multilevel"/>
     <w:tmpl w:val="85B4DA2C"/>
@@ -2958,7 +3516,7 @@
       </w:rPr>
     </w:lvl>
   </w:abstractNum>
-  <w:abstractNum w:abstractNumId="9" w15:restartNumberingAfterBreak="0">
+  <w:abstractNum w:abstractNumId="10" w15:restartNumberingAfterBreak="0">
     <w:nsid w:val="381D6D8B"/>
     <w:multiLevelType w:val="hybridMultilevel"/>
     <w:tmpl w:val="DDCC99E0"/>
@@ -3071,7 +3629,7 @@
       </w:rPr>
     </w:lvl>
   </w:abstractNum>
-  <w:abstractNum w:abstractNumId="10" w15:restartNumberingAfterBreak="0">
+  <w:abstractNum w:abstractNumId="11" w15:restartNumberingAfterBreak="0">
     <w:nsid w:val="420A4A66"/>
     <w:multiLevelType w:val="multilevel"/>
     <w:tmpl w:val="85B4DA2C"/>
@@ -3184,7 +3742,96 @@
       </w:rPr>
     </w:lvl>
   </w:abstractNum>
-  <w:abstractNum w:abstractNumId="11" w15:restartNumberingAfterBreak="0">
+  <w:abstractNum w:abstractNumId="12" w15:restartNumberingAfterBreak="0">
+    <w:nsid w:val="473F7EB9"/>
+    <w:multiLevelType w:val="hybridMultilevel"/>
+    <w:tmpl w:val="B2D8BFF2"/>
+    <w:lvl w:ilvl="0" w:tplc="0FAC9E12">
+      <w:start w:val="1"/>
+      <w:numFmt w:val="decimal"/>
+      <w:lvlText w:val="%1-"/>
+      <w:lvlJc w:val="left"/>
+      <w:pPr>
+        <w:ind w:left="1080" w:hanging="360"/>
+      </w:pPr>
+      <w:rPr>
+        <w:rFonts w:hint="default"/>
+      </w:rPr>
+    </w:lvl>
+    <w:lvl w:ilvl="1" w:tplc="04160019" w:tentative="1">
+      <w:start w:val="1"/>
+      <w:numFmt w:val="lowerLetter"/>
+      <w:lvlText w:val="%2."/>
+      <w:lvlJc w:val="left"/>
+      <w:pPr>
+        <w:ind w:left="1800" w:hanging="360"/>
+      </w:pPr>
+    </w:lvl>
+    <w:lvl w:ilvl="2" w:tplc="0416001B" w:tentative="1">
+      <w:start w:val="1"/>
+      <w:numFmt w:val="lowerRoman"/>
+      <w:lvlText w:val="%3."/>
+      <w:lvlJc w:val="right"/>
+      <w:pPr>
+        <w:ind w:left="2520" w:hanging="180"/>
+      </w:pPr>
+    </w:lvl>
+    <w:lvl w:ilvl="3" w:tplc="0416000F" w:tentative="1">
+      <w:start w:val="1"/>
+      <w:numFmt w:val="decimal"/>
+      <w:lvlText w:val="%4."/>
+      <w:lvlJc w:val="left"/>
+      <w:pPr>
+        <w:ind w:left="3240" w:hanging="360"/>
+      </w:pPr>
+    </w:lvl>
+    <w:lvl w:ilvl="4" w:tplc="04160019" w:tentative="1">
+      <w:start w:val="1"/>
+      <w:numFmt w:val="lowerLetter"/>
+      <w:lvlText w:val="%5."/>
+      <w:lvlJc w:val="left"/>
+      <w:pPr>
+        <w:ind w:left="3960" w:hanging="360"/>
+      </w:pPr>
+    </w:lvl>
+    <w:lvl w:ilvl="5" w:tplc="0416001B" w:tentative="1">
+      <w:start w:val="1"/>
+      <w:numFmt w:val="lowerRoman"/>
+      <w:lvlText w:val="%6."/>
+      <w:lvlJc w:val="right"/>
+      <w:pPr>
+        <w:ind w:left="4680" w:hanging="180"/>
+      </w:pPr>
+    </w:lvl>
+    <w:lvl w:ilvl="6" w:tplc="0416000F" w:tentative="1">
+      <w:start w:val="1"/>
+      <w:numFmt w:val="decimal"/>
+      <w:lvlText w:val="%7."/>
+      <w:lvlJc w:val="left"/>
+      <w:pPr>
+        <w:ind w:left="5400" w:hanging="360"/>
+      </w:pPr>
+    </w:lvl>
+    <w:lvl w:ilvl="7" w:tplc="04160019" w:tentative="1">
+      <w:start w:val="1"/>
+      <w:numFmt w:val="lowerLetter"/>
+      <w:lvlText w:val="%8."/>
+      <w:lvlJc w:val="left"/>
+      <w:pPr>
+        <w:ind w:left="6120" w:hanging="360"/>
+      </w:pPr>
+    </w:lvl>
+    <w:lvl w:ilvl="8" w:tplc="0416001B" w:tentative="1">
+      <w:start w:val="1"/>
+      <w:numFmt w:val="lowerRoman"/>
+      <w:lvlText w:val="%9."/>
+      <w:lvlJc w:val="right"/>
+      <w:pPr>
+        <w:ind w:left="6840" w:hanging="180"/>
+      </w:pPr>
+    </w:lvl>
+  </w:abstractNum>
+  <w:abstractNum w:abstractNumId="13" w15:restartNumberingAfterBreak="0">
     <w:nsid w:val="47A53933"/>
     <w:multiLevelType w:val="hybridMultilevel"/>
     <w:tmpl w:val="42B822DC"/>
@@ -3273,7 +3920,7 @@
       </w:pPr>
     </w:lvl>
   </w:abstractNum>
-  <w:abstractNum w:abstractNumId="12" w15:restartNumberingAfterBreak="0">
+  <w:abstractNum w:abstractNumId="14" w15:restartNumberingAfterBreak="0">
     <w:nsid w:val="48A0620E"/>
     <w:multiLevelType w:val="multilevel"/>
     <w:tmpl w:val="0416001F"/>
@@ -3359,7 +4006,96 @@
       </w:pPr>
     </w:lvl>
   </w:abstractNum>
-  <w:abstractNum w:abstractNumId="13" w15:restartNumberingAfterBreak="0">
+  <w:abstractNum w:abstractNumId="15" w15:restartNumberingAfterBreak="0">
+    <w:nsid w:val="4D9B7C89"/>
+    <w:multiLevelType w:val="hybridMultilevel"/>
+    <w:tmpl w:val="60AC35FC"/>
+    <w:lvl w:ilvl="0" w:tplc="0262C48A">
+      <w:start w:val="1"/>
+      <w:numFmt w:val="decimal"/>
+      <w:lvlText w:val="%1-"/>
+      <w:lvlJc w:val="left"/>
+      <w:pPr>
+        <w:ind w:left="720" w:hanging="360"/>
+      </w:pPr>
+      <w:rPr>
+        <w:rFonts w:hint="default"/>
+      </w:rPr>
+    </w:lvl>
+    <w:lvl w:ilvl="1" w:tplc="04160019" w:tentative="1">
+      <w:start w:val="1"/>
+      <w:numFmt w:val="lowerLetter"/>
+      <w:lvlText w:val="%2."/>
+      <w:lvlJc w:val="left"/>
+      <w:pPr>
+        <w:ind w:left="1440" w:hanging="360"/>
+      </w:pPr>
+    </w:lvl>
+    <w:lvl w:ilvl="2" w:tplc="0416001B" w:tentative="1">
+      <w:start w:val="1"/>
+      <w:numFmt w:val="lowerRoman"/>
+      <w:lvlText w:val="%3."/>
+      <w:lvlJc w:val="right"/>
+      <w:pPr>
+        <w:ind w:left="2160" w:hanging="180"/>
+      </w:pPr>
+    </w:lvl>
+    <w:lvl w:ilvl="3" w:tplc="0416000F" w:tentative="1">
+      <w:start w:val="1"/>
+      <w:numFmt w:val="decimal"/>
+      <w:lvlText w:val="%4."/>
+      <w:lvlJc w:val="left"/>
+      <w:pPr>
+        <w:ind w:left="2880" w:hanging="360"/>
+      </w:pPr>
+    </w:lvl>
+    <w:lvl w:ilvl="4" w:tplc="04160019" w:tentative="1">
+      <w:start w:val="1"/>
+      <w:numFmt w:val="lowerLetter"/>
+      <w:lvlText w:val="%5."/>
+      <w:lvlJc w:val="left"/>
+      <w:pPr>
+        <w:ind w:left="3600" w:hanging="360"/>
+      </w:pPr>
+    </w:lvl>
+    <w:lvl w:ilvl="5" w:tplc="0416001B" w:tentative="1">
+      <w:start w:val="1"/>
+      <w:numFmt w:val="lowerRoman"/>
+      <w:lvlText w:val="%6."/>
+      <w:lvlJc w:val="right"/>
+      <w:pPr>
+        <w:ind w:left="4320" w:hanging="180"/>
+      </w:pPr>
+    </w:lvl>
+    <w:lvl w:ilvl="6" w:tplc="0416000F" w:tentative="1">
+      <w:start w:val="1"/>
+      <w:numFmt w:val="decimal"/>
+      <w:lvlText w:val="%7."/>
+      <w:lvlJc w:val="left"/>
+      <w:pPr>
+        <w:ind w:left="5040" w:hanging="360"/>
+      </w:pPr>
+    </w:lvl>
+    <w:lvl w:ilvl="7" w:tplc="04160019" w:tentative="1">
+      <w:start w:val="1"/>
+      <w:numFmt w:val="lowerLetter"/>
+      <w:lvlText w:val="%8."/>
+      <w:lvlJc w:val="left"/>
+      <w:pPr>
+        <w:ind w:left="5760" w:hanging="360"/>
+      </w:pPr>
+    </w:lvl>
+    <w:lvl w:ilvl="8" w:tplc="0416001B" w:tentative="1">
+      <w:start w:val="1"/>
+      <w:numFmt w:val="lowerRoman"/>
+      <w:lvlText w:val="%9."/>
+      <w:lvlJc w:val="right"/>
+      <w:pPr>
+        <w:ind w:left="6480" w:hanging="180"/>
+      </w:pPr>
+    </w:lvl>
+  </w:abstractNum>
+  <w:abstractNum w:abstractNumId="16" w15:restartNumberingAfterBreak="0">
     <w:nsid w:val="50C130B3"/>
     <w:multiLevelType w:val="multilevel"/>
     <w:tmpl w:val="F6F2299A"/>
@@ -3472,7 +4208,7 @@
       </w:rPr>
     </w:lvl>
   </w:abstractNum>
-  <w:abstractNum w:abstractNumId="14" w15:restartNumberingAfterBreak="0">
+  <w:abstractNum w:abstractNumId="17" w15:restartNumberingAfterBreak="0">
     <w:nsid w:val="51334B3E"/>
     <w:multiLevelType w:val="hybridMultilevel"/>
     <w:tmpl w:val="7D44F652"/>
@@ -3558,7 +4294,7 @@
       </w:pPr>
     </w:lvl>
   </w:abstractNum>
-  <w:abstractNum w:abstractNumId="15" w15:restartNumberingAfterBreak="0">
+  <w:abstractNum w:abstractNumId="18" w15:restartNumberingAfterBreak="0">
     <w:nsid w:val="6149089E"/>
     <w:multiLevelType w:val="hybridMultilevel"/>
     <w:tmpl w:val="A83812C6"/>
@@ -3644,7 +4380,7 @@
       </w:pPr>
     </w:lvl>
   </w:abstractNum>
-  <w:abstractNum w:abstractNumId="16" w15:restartNumberingAfterBreak="0">
+  <w:abstractNum w:abstractNumId="19" w15:restartNumberingAfterBreak="0">
     <w:nsid w:val="634A47E8"/>
     <w:multiLevelType w:val="hybridMultilevel"/>
     <w:tmpl w:val="AD7CF672"/>
@@ -3730,7 +4466,7 @@
       </w:pPr>
     </w:lvl>
   </w:abstractNum>
-  <w:abstractNum w:abstractNumId="17" w15:restartNumberingAfterBreak="0">
+  <w:abstractNum w:abstractNumId="20" w15:restartNumberingAfterBreak="0">
     <w:nsid w:val="692C7F40"/>
     <w:multiLevelType w:val="hybridMultilevel"/>
     <w:tmpl w:val="78446716"/>
@@ -3843,7 +4579,7 @@
       </w:rPr>
     </w:lvl>
   </w:abstractNum>
-  <w:abstractNum w:abstractNumId="18" w15:restartNumberingAfterBreak="0">
+  <w:abstractNum w:abstractNumId="21" w15:restartNumberingAfterBreak="0">
     <w:nsid w:val="6EF16F2D"/>
     <w:multiLevelType w:val="hybridMultilevel"/>
     <w:tmpl w:val="A4A265A2"/>
@@ -3956,7 +4692,7 @@
       </w:rPr>
     </w:lvl>
   </w:abstractNum>
-  <w:abstractNum w:abstractNumId="19" w15:restartNumberingAfterBreak="0">
+  <w:abstractNum w:abstractNumId="22" w15:restartNumberingAfterBreak="0">
     <w:nsid w:val="718C5196"/>
     <w:multiLevelType w:val="hybridMultilevel"/>
     <w:tmpl w:val="2512780A"/>
@@ -4048,7 +4784,7 @@
       </w:pPr>
     </w:lvl>
   </w:abstractNum>
-  <w:abstractNum w:abstractNumId="20" w15:restartNumberingAfterBreak="0">
+  <w:abstractNum w:abstractNumId="23" w15:restartNumberingAfterBreak="0">
     <w:nsid w:val="749A7B0B"/>
     <w:multiLevelType w:val="multilevel"/>
     <w:tmpl w:val="85B4DA2C"/>
@@ -4161,7 +4897,7 @@
       </w:rPr>
     </w:lvl>
   </w:abstractNum>
-  <w:abstractNum w:abstractNumId="21" w15:restartNumberingAfterBreak="0">
+  <w:abstractNum w:abstractNumId="24" w15:restartNumberingAfterBreak="0">
     <w:nsid w:val="7642227F"/>
     <w:multiLevelType w:val="multilevel"/>
     <w:tmpl w:val="85B4DA2C"/>
@@ -4275,70 +5011,79 @@
     </w:lvl>
   </w:abstractNum>
   <w:num w:numId="1">
-    <w:abstractNumId w:val="19"/>
+    <w:abstractNumId w:val="22"/>
   </w:num>
   <w:num w:numId="2">
-    <w:abstractNumId w:val="15"/>
+    <w:abstractNumId w:val="18"/>
   </w:num>
   <w:num w:numId="3">
-    <w:abstractNumId w:val="11"/>
+    <w:abstractNumId w:val="13"/>
   </w:num>
   <w:num w:numId="4">
-    <w:abstractNumId w:val="4"/>
+    <w:abstractNumId w:val="5"/>
   </w:num>
   <w:num w:numId="5">
-    <w:abstractNumId w:val="20"/>
+    <w:abstractNumId w:val="23"/>
   </w:num>
   <w:num w:numId="6">
-    <w:abstractNumId w:val="5"/>
+    <w:abstractNumId w:val="6"/>
   </w:num>
   <w:num w:numId="7">
     <w:abstractNumId w:val="2"/>
   </w:num>
   <w:num w:numId="8">
+    <w:abstractNumId w:val="17"/>
+  </w:num>
+  <w:num w:numId="9">
     <w:abstractNumId w:val="14"/>
   </w:num>
-  <w:num w:numId="9">
-    <w:abstractNumId w:val="12"/>
-  </w:num>
   <w:num w:numId="10">
-    <w:abstractNumId w:val="21"/>
+    <w:abstractNumId w:val="24"/>
   </w:num>
   <w:num w:numId="11">
-    <w:abstractNumId w:val="7"/>
+    <w:abstractNumId w:val="8"/>
   </w:num>
   <w:num w:numId="12">
-    <w:abstractNumId w:val="9"/>
+    <w:abstractNumId w:val="10"/>
   </w:num>
   <w:num w:numId="13">
-    <w:abstractNumId w:val="17"/>
+    <w:abstractNumId w:val="20"/>
   </w:num>
   <w:num w:numId="14">
-    <w:abstractNumId w:val="13"/>
+    <w:abstractNumId w:val="16"/>
   </w:num>
   <w:num w:numId="15">
-    <w:abstractNumId w:val="10"/>
+    <w:abstractNumId w:val="11"/>
   </w:num>
   <w:num w:numId="16">
     <w:abstractNumId w:val="1"/>
   </w:num>
   <w:num w:numId="17">
-    <w:abstractNumId w:val="8"/>
+    <w:abstractNumId w:val="9"/>
   </w:num>
   <w:num w:numId="18">
-    <w:abstractNumId w:val="6"/>
+    <w:abstractNumId w:val="7"/>
   </w:num>
   <w:num w:numId="19">
-    <w:abstractNumId w:val="3"/>
+    <w:abstractNumId w:val="4"/>
   </w:num>
   <w:num w:numId="20">
     <w:abstractNumId w:val="0"/>
   </w:num>
   <w:num w:numId="21">
-    <w:abstractNumId w:val="18"/>
+    <w:abstractNumId w:val="21"/>
   </w:num>
   <w:num w:numId="22">
-    <w:abstractNumId w:val="16"/>
+    <w:abstractNumId w:val="19"/>
+  </w:num>
+  <w:num w:numId="23">
+    <w:abstractNumId w:val="15"/>
+  </w:num>
+  <w:num w:numId="24">
+    <w:abstractNumId w:val="12"/>
+  </w:num>
+  <w:num w:numId="25">
+    <w:abstractNumId w:val="3"/>
   </w:num>
 </w:numbering>
 </file>
@@ -5388,7 +6133,7 @@
 </file>
 
 <file path=customXml/itemProps1.xml><?xml version="1.0" encoding="utf-8"?>
-<ds:datastoreItem xmlns:ds="http://schemas.openxmlformats.org/officeDocument/2006/customXml" ds:itemID="{2BDBA0FD-B896-4AB8-B01B-A6CF106F6CCA}">
+<ds:datastoreItem xmlns:ds="http://schemas.openxmlformats.org/officeDocument/2006/customXml" ds:itemID="{337B0F36-66C1-4BC2-B0DE-F52E6D6EDCBA}">
   <ds:schemaRefs>
     <ds:schemaRef ds:uri="http://schemas.openxmlformats.org/officeDocument/2006/bibliography"/>
   </ds:schemaRefs>

</xml_diff>